<commit_message>
Mô tả luồng giao diện mobile
</commit_message>
<xml_diff>
--- a/Vaccom Mobile SRS v1.docx
+++ b/Vaccom Mobile SRS v1.docx
@@ -392,22 +392,7 @@
           <w:rFonts w:hint="default"/>
           <w:lang w:val="en"/>
         </w:rPr>
-        <w:t>[Cán bộ y tế]-(Quản lý danh sách checkin)</w:t>
-      </w:r>
-    </w:p>
-    <w:p>
-      <w:pPr>
-        <w:rPr>
-          <w:rFonts w:hint="default"/>
-          <w:lang w:val="en"/>
-        </w:rPr>
-      </w:pPr>
-      <w:r>
-        <w:rPr>
-          <w:rFonts w:hint="default"/>
-          <w:lang w:val="en"/>
-        </w:rPr>
-        <w:t xml:space="preserve">(Quản lý danh sách checkin)&gt;(Nhập kết quả sau tiêm) </w:t>
+        <w:t>[Cán bộ y tế]-(Xử lý checkin và nhập kết quả tiêm)</w:t>
       </w:r>
     </w:p>
     <w:p>
@@ -472,6 +457,2508 @@
           <w:bCs/>
           <w:lang w:val="en"/>
         </w:rPr>
+        <w:t>Sơ đồ giao diện</w:t>
+      </w:r>
+    </w:p>
+    <w:p>
+      <w:pPr>
+        <w:numPr>
+          <w:ilvl w:val="0"/>
+          <w:numId w:val="0"/>
+        </w:numPr>
+        <w:ind w:leftChars="0"/>
+        <w:rPr>
+          <w:rFonts w:hint="default"/>
+          <w:b/>
+          <w:bCs/>
+          <w:lang w:val="en"/>
+        </w:rPr>
+      </w:pPr>
+    </w:p>
+    <w:tbl>
+      <w:tblPr>
+        <w:tblStyle w:val="4"/>
+        <w:tblW w:w="0" w:type="auto"/>
+        <w:tblInd w:w="0" w:type="dxa"/>
+        <w:tblBorders>
+          <w:top w:val="single" w:color="auto" w:sz="4" w:space="0"/>
+          <w:left w:val="single" w:color="auto" w:sz="4" w:space="0"/>
+          <w:bottom w:val="single" w:color="auto" w:sz="4" w:space="0"/>
+          <w:right w:val="single" w:color="auto" w:sz="4" w:space="0"/>
+          <w:insideH w:val="single" w:color="auto" w:sz="4" w:space="0"/>
+          <w:insideV w:val="single" w:color="auto" w:sz="4" w:space="0"/>
+        </w:tblBorders>
+        <w:tblLayout w:type="autofit"/>
+        <w:tblCellMar>
+          <w:top w:w="0" w:type="dxa"/>
+          <w:left w:w="108" w:type="dxa"/>
+          <w:bottom w:w="0" w:type="dxa"/>
+          <w:right w:w="108" w:type="dxa"/>
+        </w:tblCellMar>
+      </w:tblPr>
+      <w:tblGrid>
+        <w:gridCol w:w="2130"/>
+        <w:gridCol w:w="2130"/>
+        <w:gridCol w:w="2131"/>
+        <w:gridCol w:w="2131"/>
+      </w:tblGrid>
+      <w:tr>
+        <w:tblPrEx>
+          <w:tblBorders>
+            <w:top w:val="single" w:color="auto" w:sz="4" w:space="0"/>
+            <w:left w:val="single" w:color="auto" w:sz="4" w:space="0"/>
+            <w:bottom w:val="single" w:color="auto" w:sz="4" w:space="0"/>
+            <w:right w:val="single" w:color="auto" w:sz="4" w:space="0"/>
+            <w:insideH w:val="single" w:color="auto" w:sz="4" w:space="0"/>
+            <w:insideV w:val="single" w:color="auto" w:sz="4" w:space="0"/>
+          </w:tblBorders>
+          <w:tblCellMar>
+            <w:top w:w="0" w:type="dxa"/>
+            <w:left w:w="108" w:type="dxa"/>
+            <w:bottom w:w="0" w:type="dxa"/>
+            <w:right w:w="108" w:type="dxa"/>
+          </w:tblCellMar>
+        </w:tblPrEx>
+        <w:tc>
+          <w:tcPr>
+            <w:tcW w:w="2130" w:type="dxa"/>
+          </w:tcPr>
+          <w:p>
+            <w:pPr>
+              <w:widowControl w:val="0"/>
+              <w:numPr>
+                <w:ilvl w:val="0"/>
+                <w:numId w:val="0"/>
+              </w:numPr>
+              <w:jc w:val="both"/>
+              <w:rPr>
+                <w:rFonts w:hint="default"/>
+                <w:b/>
+                <w:bCs/>
+                <w:vertAlign w:val="baseline"/>
+                <w:lang w:val="en"/>
+              </w:rPr>
+            </w:pPr>
+            <w:r>
+              <w:rPr>
+                <w:rFonts w:hint="default"/>
+                <w:b/>
+                <w:bCs/>
+                <w:vertAlign w:val="baseline"/>
+                <w:lang w:val="en"/>
+              </w:rPr>
+              <w:t>Menu cấp 1</w:t>
+            </w:r>
+          </w:p>
+        </w:tc>
+        <w:tc>
+          <w:tcPr>
+            <w:tcW w:w="2130" w:type="dxa"/>
+          </w:tcPr>
+          <w:p>
+            <w:pPr>
+              <w:widowControl w:val="0"/>
+              <w:numPr>
+                <w:ilvl w:val="0"/>
+                <w:numId w:val="0"/>
+              </w:numPr>
+              <w:jc w:val="both"/>
+              <w:rPr>
+                <w:rFonts w:hint="default"/>
+                <w:b/>
+                <w:bCs/>
+                <w:vertAlign w:val="baseline"/>
+                <w:lang w:val="en"/>
+              </w:rPr>
+            </w:pPr>
+            <w:r>
+              <w:rPr>
+                <w:rFonts w:hint="default"/>
+                <w:b/>
+                <w:bCs/>
+                <w:vertAlign w:val="baseline"/>
+                <w:lang w:val="en"/>
+              </w:rPr>
+              <w:t>Menu cấp 2</w:t>
+            </w:r>
+          </w:p>
+        </w:tc>
+        <w:tc>
+          <w:tcPr>
+            <w:tcW w:w="2131" w:type="dxa"/>
+          </w:tcPr>
+          <w:p>
+            <w:pPr>
+              <w:widowControl w:val="0"/>
+              <w:numPr>
+                <w:ilvl w:val="0"/>
+                <w:numId w:val="0"/>
+              </w:numPr>
+              <w:jc w:val="both"/>
+              <w:rPr>
+                <w:rFonts w:hint="default"/>
+                <w:b/>
+                <w:bCs/>
+                <w:vertAlign w:val="baseline"/>
+                <w:lang w:val="en"/>
+              </w:rPr>
+            </w:pPr>
+            <w:r>
+              <w:rPr>
+                <w:rFonts w:hint="default"/>
+                <w:b/>
+                <w:bCs/>
+                <w:vertAlign w:val="baseline"/>
+                <w:lang w:val="en"/>
+              </w:rPr>
+              <w:t>Giao diện</w:t>
+            </w:r>
+          </w:p>
+        </w:tc>
+        <w:tc>
+          <w:tcPr>
+            <w:tcW w:w="2131" w:type="dxa"/>
+          </w:tcPr>
+          <w:p>
+            <w:pPr>
+              <w:widowControl w:val="0"/>
+              <w:numPr>
+                <w:ilvl w:val="0"/>
+                <w:numId w:val="0"/>
+              </w:numPr>
+              <w:jc w:val="both"/>
+              <w:rPr>
+                <w:rFonts w:hint="default"/>
+                <w:b/>
+                <w:bCs/>
+                <w:vertAlign w:val="baseline"/>
+                <w:lang w:val="en"/>
+              </w:rPr>
+            </w:pPr>
+            <w:r>
+              <w:rPr>
+                <w:rFonts w:hint="default"/>
+                <w:b/>
+                <w:bCs/>
+                <w:vertAlign w:val="baseline"/>
+                <w:lang w:val="en"/>
+              </w:rPr>
+              <w:t>Phân quyền</w:t>
+            </w:r>
+          </w:p>
+        </w:tc>
+      </w:tr>
+      <w:tr>
+        <w:tblPrEx>
+          <w:tblBorders>
+            <w:top w:val="single" w:color="auto" w:sz="4" w:space="0"/>
+            <w:left w:val="single" w:color="auto" w:sz="4" w:space="0"/>
+            <w:bottom w:val="single" w:color="auto" w:sz="4" w:space="0"/>
+            <w:right w:val="single" w:color="auto" w:sz="4" w:space="0"/>
+            <w:insideH w:val="single" w:color="auto" w:sz="4" w:space="0"/>
+            <w:insideV w:val="single" w:color="auto" w:sz="4" w:space="0"/>
+          </w:tblBorders>
+          <w:tblCellMar>
+            <w:top w:w="0" w:type="dxa"/>
+            <w:left w:w="108" w:type="dxa"/>
+            <w:bottom w:w="0" w:type="dxa"/>
+            <w:right w:w="108" w:type="dxa"/>
+          </w:tblCellMar>
+        </w:tblPrEx>
+        <w:tc>
+          <w:tcPr>
+            <w:tcW w:w="2130" w:type="dxa"/>
+          </w:tcPr>
+          <w:p>
+            <w:pPr>
+              <w:widowControl w:val="0"/>
+              <w:numPr>
+                <w:ilvl w:val="0"/>
+                <w:numId w:val="0"/>
+              </w:numPr>
+              <w:jc w:val="both"/>
+              <w:rPr>
+                <w:rFonts w:hint="default"/>
+                <w:vertAlign w:val="baseline"/>
+                <w:lang w:val="en"/>
+              </w:rPr>
+            </w:pPr>
+            <w:r>
+              <w:rPr>
+                <w:rFonts w:hint="default"/>
+                <w:vertAlign w:val="baseline"/>
+                <w:lang w:val="en"/>
+              </w:rPr>
+              <w:t>Chức năng người tiêm chủng</w:t>
+            </w:r>
+          </w:p>
+        </w:tc>
+        <w:tc>
+          <w:tcPr>
+            <w:tcW w:w="2130" w:type="dxa"/>
+          </w:tcPr>
+          <w:p>
+            <w:pPr>
+              <w:widowControl w:val="0"/>
+              <w:numPr>
+                <w:ilvl w:val="0"/>
+                <w:numId w:val="0"/>
+              </w:numPr>
+              <w:jc w:val="both"/>
+              <w:rPr>
+                <w:rFonts w:hint="default"/>
+                <w:vertAlign w:val="baseline"/>
+                <w:lang w:val="en"/>
+              </w:rPr>
+            </w:pPr>
+            <w:r>
+              <w:rPr>
+                <w:rFonts w:hint="default"/>
+                <w:vertAlign w:val="baseline"/>
+                <w:lang w:val="en"/>
+              </w:rPr>
+              <w:t>Lịch sử tiêm chủng</w:t>
+            </w:r>
+          </w:p>
+        </w:tc>
+        <w:tc>
+          <w:tcPr>
+            <w:tcW w:w="2131" w:type="dxa"/>
+          </w:tcPr>
+          <w:p>
+            <w:pPr>
+              <w:widowControl w:val="0"/>
+              <w:numPr>
+                <w:ilvl w:val="0"/>
+                <w:numId w:val="0"/>
+              </w:numPr>
+              <w:jc w:val="both"/>
+              <w:rPr>
+                <w:rFonts w:hint="default"/>
+                <w:vertAlign w:val="baseline"/>
+                <w:lang w:val="en"/>
+              </w:rPr>
+            </w:pPr>
+            <w:r>
+              <w:rPr>
+                <w:rFonts w:hint="default"/>
+                <w:vertAlign w:val="baseline"/>
+                <w:lang w:val="en"/>
+              </w:rPr>
+              <w:t>Danh sách mũi tiêm</w:t>
+            </w:r>
+          </w:p>
+        </w:tc>
+        <w:tc>
+          <w:tcPr>
+            <w:tcW w:w="2131" w:type="dxa"/>
+          </w:tcPr>
+          <w:p>
+            <w:pPr>
+              <w:widowControl w:val="0"/>
+              <w:numPr>
+                <w:ilvl w:val="0"/>
+                <w:numId w:val="0"/>
+              </w:numPr>
+              <w:jc w:val="both"/>
+              <w:rPr>
+                <w:rFonts w:hint="default"/>
+                <w:vertAlign w:val="baseline"/>
+                <w:lang w:val="en"/>
+              </w:rPr>
+            </w:pPr>
+            <w:r>
+              <w:rPr>
+                <w:rFonts w:hint="default"/>
+                <w:vertAlign w:val="baseline"/>
+                <w:lang w:val="en"/>
+              </w:rPr>
+              <w:t>Người tiêm chủng</w:t>
+            </w:r>
+          </w:p>
+        </w:tc>
+      </w:tr>
+      <w:tr>
+        <w:tblPrEx>
+          <w:tblBorders>
+            <w:top w:val="single" w:color="auto" w:sz="4" w:space="0"/>
+            <w:left w:val="single" w:color="auto" w:sz="4" w:space="0"/>
+            <w:bottom w:val="single" w:color="auto" w:sz="4" w:space="0"/>
+            <w:right w:val="single" w:color="auto" w:sz="4" w:space="0"/>
+            <w:insideH w:val="single" w:color="auto" w:sz="4" w:space="0"/>
+            <w:insideV w:val="single" w:color="auto" w:sz="4" w:space="0"/>
+          </w:tblBorders>
+          <w:tblCellMar>
+            <w:top w:w="0" w:type="dxa"/>
+            <w:left w:w="108" w:type="dxa"/>
+            <w:bottom w:w="0" w:type="dxa"/>
+            <w:right w:w="108" w:type="dxa"/>
+          </w:tblCellMar>
+        </w:tblPrEx>
+        <w:tc>
+          <w:tcPr>
+            <w:tcW w:w="2130" w:type="dxa"/>
+          </w:tcPr>
+          <w:p>
+            <w:pPr>
+              <w:widowControl w:val="0"/>
+              <w:numPr>
+                <w:ilvl w:val="0"/>
+                <w:numId w:val="0"/>
+              </w:numPr>
+              <w:jc w:val="both"/>
+              <w:rPr>
+                <w:rFonts w:hint="default"/>
+                <w:vertAlign w:val="baseline"/>
+                <w:lang w:val="en"/>
+              </w:rPr>
+            </w:pPr>
+          </w:p>
+        </w:tc>
+        <w:tc>
+          <w:tcPr>
+            <w:tcW w:w="2130" w:type="dxa"/>
+          </w:tcPr>
+          <w:p>
+            <w:pPr>
+              <w:widowControl w:val="0"/>
+              <w:numPr>
+                <w:ilvl w:val="0"/>
+                <w:numId w:val="0"/>
+              </w:numPr>
+              <w:jc w:val="both"/>
+              <w:rPr>
+                <w:rFonts w:hint="default"/>
+                <w:vertAlign w:val="baseline"/>
+                <w:lang w:val="en"/>
+              </w:rPr>
+            </w:pPr>
+          </w:p>
+        </w:tc>
+        <w:tc>
+          <w:tcPr>
+            <w:tcW w:w="2131" w:type="dxa"/>
+          </w:tcPr>
+          <w:p>
+            <w:pPr>
+              <w:widowControl w:val="0"/>
+              <w:numPr>
+                <w:ilvl w:val="0"/>
+                <w:numId w:val="0"/>
+              </w:numPr>
+              <w:jc w:val="both"/>
+              <w:rPr>
+                <w:rFonts w:hint="default"/>
+                <w:vertAlign w:val="baseline"/>
+                <w:lang w:val="en"/>
+              </w:rPr>
+            </w:pPr>
+            <w:r>
+              <w:rPr>
+                <w:rFonts w:hint="default"/>
+                <w:vertAlign w:val="baseline"/>
+                <w:lang w:val="en"/>
+              </w:rPr>
+              <w:t>Cập nhật diễn biến sau tiêm</w:t>
+            </w:r>
+          </w:p>
+        </w:tc>
+        <w:tc>
+          <w:tcPr>
+            <w:tcW w:w="2131" w:type="dxa"/>
+          </w:tcPr>
+          <w:p>
+            <w:pPr>
+              <w:widowControl w:val="0"/>
+              <w:numPr>
+                <w:ilvl w:val="0"/>
+                <w:numId w:val="0"/>
+              </w:numPr>
+              <w:jc w:val="both"/>
+              <w:rPr>
+                <w:rFonts w:hint="default"/>
+                <w:vertAlign w:val="baseline"/>
+                <w:lang w:val="en"/>
+              </w:rPr>
+            </w:pPr>
+            <w:r>
+              <w:rPr>
+                <w:rFonts w:hint="default"/>
+                <w:vertAlign w:val="baseline"/>
+                <w:lang w:val="en"/>
+              </w:rPr>
+              <w:t>Người tiêm chủng</w:t>
+            </w:r>
+          </w:p>
+        </w:tc>
+      </w:tr>
+      <w:tr>
+        <w:tblPrEx>
+          <w:tblBorders>
+            <w:top w:val="single" w:color="auto" w:sz="4" w:space="0"/>
+            <w:left w:val="single" w:color="auto" w:sz="4" w:space="0"/>
+            <w:bottom w:val="single" w:color="auto" w:sz="4" w:space="0"/>
+            <w:right w:val="single" w:color="auto" w:sz="4" w:space="0"/>
+            <w:insideH w:val="single" w:color="auto" w:sz="4" w:space="0"/>
+            <w:insideV w:val="single" w:color="auto" w:sz="4" w:space="0"/>
+          </w:tblBorders>
+        </w:tblPrEx>
+        <w:tc>
+          <w:tcPr>
+            <w:tcW w:w="2130" w:type="dxa"/>
+          </w:tcPr>
+          <w:p>
+            <w:pPr>
+              <w:widowControl w:val="0"/>
+              <w:numPr>
+                <w:ilvl w:val="0"/>
+                <w:numId w:val="0"/>
+              </w:numPr>
+              <w:jc w:val="both"/>
+              <w:rPr>
+                <w:rFonts w:hint="default"/>
+                <w:vertAlign w:val="baseline"/>
+                <w:lang w:val="en"/>
+              </w:rPr>
+            </w:pPr>
+          </w:p>
+        </w:tc>
+        <w:tc>
+          <w:tcPr>
+            <w:tcW w:w="2130" w:type="dxa"/>
+          </w:tcPr>
+          <w:p>
+            <w:pPr>
+              <w:widowControl w:val="0"/>
+              <w:numPr>
+                <w:ilvl w:val="0"/>
+                <w:numId w:val="0"/>
+              </w:numPr>
+              <w:jc w:val="both"/>
+              <w:rPr>
+                <w:rFonts w:hint="default"/>
+                <w:vertAlign w:val="baseline"/>
+                <w:lang w:val="en"/>
+              </w:rPr>
+            </w:pPr>
+            <w:r>
+              <w:rPr>
+                <w:rFonts w:hint="default"/>
+                <w:vertAlign w:val="baseline"/>
+                <w:lang w:val="en"/>
+              </w:rPr>
+              <w:t>Lịch hẹn tiêm</w:t>
+            </w:r>
+          </w:p>
+        </w:tc>
+        <w:tc>
+          <w:tcPr>
+            <w:tcW w:w="2131" w:type="dxa"/>
+          </w:tcPr>
+          <w:p>
+            <w:pPr>
+              <w:widowControl w:val="0"/>
+              <w:numPr>
+                <w:ilvl w:val="0"/>
+                <w:numId w:val="0"/>
+              </w:numPr>
+              <w:jc w:val="both"/>
+              <w:rPr>
+                <w:rFonts w:hint="default"/>
+                <w:vertAlign w:val="baseline"/>
+                <w:lang w:val="en"/>
+              </w:rPr>
+            </w:pPr>
+            <w:r>
+              <w:rPr>
+                <w:rFonts w:hint="default"/>
+                <w:vertAlign w:val="baseline"/>
+                <w:lang w:val="en"/>
+              </w:rPr>
+              <w:t>Danh sách lịch hẹn</w:t>
+            </w:r>
+          </w:p>
+        </w:tc>
+        <w:tc>
+          <w:tcPr>
+            <w:tcW w:w="2131" w:type="dxa"/>
+          </w:tcPr>
+          <w:p>
+            <w:pPr>
+              <w:widowControl w:val="0"/>
+              <w:numPr>
+                <w:ilvl w:val="0"/>
+                <w:numId w:val="0"/>
+              </w:numPr>
+              <w:jc w:val="both"/>
+              <w:rPr>
+                <w:rFonts w:hint="default"/>
+                <w:vertAlign w:val="baseline"/>
+                <w:lang w:val="en"/>
+              </w:rPr>
+            </w:pPr>
+            <w:r>
+              <w:rPr>
+                <w:rFonts w:hint="default"/>
+                <w:vertAlign w:val="baseline"/>
+                <w:lang w:val="en"/>
+              </w:rPr>
+              <w:t>Người tiêm chủng</w:t>
+            </w:r>
+          </w:p>
+        </w:tc>
+      </w:tr>
+      <w:tr>
+        <w:tblPrEx>
+          <w:tblBorders>
+            <w:top w:val="single" w:color="auto" w:sz="4" w:space="0"/>
+            <w:left w:val="single" w:color="auto" w:sz="4" w:space="0"/>
+            <w:bottom w:val="single" w:color="auto" w:sz="4" w:space="0"/>
+            <w:right w:val="single" w:color="auto" w:sz="4" w:space="0"/>
+            <w:insideH w:val="single" w:color="auto" w:sz="4" w:space="0"/>
+            <w:insideV w:val="single" w:color="auto" w:sz="4" w:space="0"/>
+          </w:tblBorders>
+          <w:tblCellMar>
+            <w:top w:w="0" w:type="dxa"/>
+            <w:left w:w="108" w:type="dxa"/>
+            <w:bottom w:w="0" w:type="dxa"/>
+            <w:right w:w="108" w:type="dxa"/>
+          </w:tblCellMar>
+        </w:tblPrEx>
+        <w:tc>
+          <w:tcPr>
+            <w:tcW w:w="2130" w:type="dxa"/>
+          </w:tcPr>
+          <w:p>
+            <w:pPr>
+              <w:widowControl w:val="0"/>
+              <w:numPr>
+                <w:ilvl w:val="0"/>
+                <w:numId w:val="0"/>
+              </w:numPr>
+              <w:jc w:val="both"/>
+              <w:rPr>
+                <w:rFonts w:hint="default"/>
+                <w:vertAlign w:val="baseline"/>
+                <w:lang w:val="en"/>
+              </w:rPr>
+            </w:pPr>
+          </w:p>
+        </w:tc>
+        <w:tc>
+          <w:tcPr>
+            <w:tcW w:w="2130" w:type="dxa"/>
+          </w:tcPr>
+          <w:p>
+            <w:pPr>
+              <w:widowControl w:val="0"/>
+              <w:numPr>
+                <w:ilvl w:val="0"/>
+                <w:numId w:val="0"/>
+              </w:numPr>
+              <w:jc w:val="both"/>
+              <w:rPr>
+                <w:rFonts w:hint="default"/>
+                <w:vertAlign w:val="baseline"/>
+                <w:lang w:val="en"/>
+              </w:rPr>
+            </w:pPr>
+          </w:p>
+        </w:tc>
+        <w:tc>
+          <w:tcPr>
+            <w:tcW w:w="2131" w:type="dxa"/>
+          </w:tcPr>
+          <w:p>
+            <w:pPr>
+              <w:widowControl w:val="0"/>
+              <w:numPr>
+                <w:ilvl w:val="0"/>
+                <w:numId w:val="0"/>
+              </w:numPr>
+              <w:jc w:val="both"/>
+              <w:rPr>
+                <w:rFonts w:hint="default"/>
+                <w:vertAlign w:val="baseline"/>
+                <w:lang w:val="en"/>
+              </w:rPr>
+            </w:pPr>
+            <w:r>
+              <w:rPr>
+                <w:rFonts w:hint="default"/>
+                <w:vertAlign w:val="baseline"/>
+                <w:lang w:val="en"/>
+              </w:rPr>
+              <w:t>Xác nhận lịch hẹn</w:t>
+            </w:r>
+          </w:p>
+        </w:tc>
+        <w:tc>
+          <w:tcPr>
+            <w:tcW w:w="2131" w:type="dxa"/>
+          </w:tcPr>
+          <w:p>
+            <w:pPr>
+              <w:widowControl w:val="0"/>
+              <w:numPr>
+                <w:ilvl w:val="0"/>
+                <w:numId w:val="0"/>
+              </w:numPr>
+              <w:jc w:val="both"/>
+              <w:rPr>
+                <w:rFonts w:hint="default"/>
+                <w:vertAlign w:val="baseline"/>
+                <w:lang w:val="en"/>
+              </w:rPr>
+            </w:pPr>
+            <w:r>
+              <w:rPr>
+                <w:rFonts w:hint="default"/>
+                <w:vertAlign w:val="baseline"/>
+                <w:lang w:val="en"/>
+              </w:rPr>
+              <w:t>Người tiêm chủng</w:t>
+            </w:r>
+          </w:p>
+        </w:tc>
+      </w:tr>
+      <w:tr>
+        <w:tblPrEx>
+          <w:tblBorders>
+            <w:top w:val="single" w:color="auto" w:sz="4" w:space="0"/>
+            <w:left w:val="single" w:color="auto" w:sz="4" w:space="0"/>
+            <w:bottom w:val="single" w:color="auto" w:sz="4" w:space="0"/>
+            <w:right w:val="single" w:color="auto" w:sz="4" w:space="0"/>
+            <w:insideH w:val="single" w:color="auto" w:sz="4" w:space="0"/>
+            <w:insideV w:val="single" w:color="auto" w:sz="4" w:space="0"/>
+          </w:tblBorders>
+          <w:tblCellMar>
+            <w:top w:w="0" w:type="dxa"/>
+            <w:left w:w="108" w:type="dxa"/>
+            <w:bottom w:w="0" w:type="dxa"/>
+            <w:right w:w="108" w:type="dxa"/>
+          </w:tblCellMar>
+        </w:tblPrEx>
+        <w:tc>
+          <w:tcPr>
+            <w:tcW w:w="2130" w:type="dxa"/>
+          </w:tcPr>
+          <w:p>
+            <w:pPr>
+              <w:widowControl w:val="0"/>
+              <w:numPr>
+                <w:ilvl w:val="0"/>
+                <w:numId w:val="0"/>
+              </w:numPr>
+              <w:jc w:val="both"/>
+              <w:rPr>
+                <w:rFonts w:hint="default"/>
+                <w:vertAlign w:val="baseline"/>
+                <w:lang w:val="en"/>
+              </w:rPr>
+            </w:pPr>
+          </w:p>
+        </w:tc>
+        <w:tc>
+          <w:tcPr>
+            <w:tcW w:w="2130" w:type="dxa"/>
+          </w:tcPr>
+          <w:p>
+            <w:pPr>
+              <w:widowControl w:val="0"/>
+              <w:numPr>
+                <w:ilvl w:val="0"/>
+                <w:numId w:val="0"/>
+              </w:numPr>
+              <w:jc w:val="both"/>
+              <w:rPr>
+                <w:rFonts w:hint="default"/>
+                <w:vertAlign w:val="baseline"/>
+                <w:lang w:val="en"/>
+              </w:rPr>
+            </w:pPr>
+            <w:r>
+              <w:rPr>
+                <w:rFonts w:hint="default"/>
+                <w:vertAlign w:val="baseline"/>
+                <w:lang w:val="en"/>
+              </w:rPr>
+              <w:t>Checkin y tế</w:t>
+            </w:r>
+          </w:p>
+        </w:tc>
+        <w:tc>
+          <w:tcPr>
+            <w:tcW w:w="2131" w:type="dxa"/>
+          </w:tcPr>
+          <w:p>
+            <w:pPr>
+              <w:widowControl w:val="0"/>
+              <w:numPr>
+                <w:ilvl w:val="0"/>
+                <w:numId w:val="0"/>
+              </w:numPr>
+              <w:jc w:val="both"/>
+              <w:rPr>
+                <w:rFonts w:hint="default"/>
+                <w:vertAlign w:val="baseline"/>
+                <w:lang w:val="en"/>
+              </w:rPr>
+            </w:pPr>
+            <w:r>
+              <w:rPr>
+                <w:rFonts w:hint="default"/>
+                <w:vertAlign w:val="baseline"/>
+                <w:lang w:val="en"/>
+              </w:rPr>
+              <w:t>Quét QR và nhập thông tin checkin</w:t>
+            </w:r>
+          </w:p>
+        </w:tc>
+        <w:tc>
+          <w:tcPr>
+            <w:tcW w:w="2131" w:type="dxa"/>
+          </w:tcPr>
+          <w:p>
+            <w:pPr>
+              <w:widowControl w:val="0"/>
+              <w:numPr>
+                <w:ilvl w:val="0"/>
+                <w:numId w:val="0"/>
+              </w:numPr>
+              <w:jc w:val="both"/>
+              <w:rPr>
+                <w:rFonts w:hint="default"/>
+                <w:vertAlign w:val="baseline"/>
+                <w:lang w:val="en"/>
+              </w:rPr>
+            </w:pPr>
+            <w:r>
+              <w:rPr>
+                <w:rFonts w:hint="default"/>
+                <w:vertAlign w:val="baseline"/>
+                <w:lang w:val="en"/>
+              </w:rPr>
+              <w:t>Người tiêm chủng</w:t>
+            </w:r>
+          </w:p>
+        </w:tc>
+      </w:tr>
+      <w:tr>
+        <w:tblPrEx>
+          <w:tblBorders>
+            <w:top w:val="single" w:color="auto" w:sz="4" w:space="0"/>
+            <w:left w:val="single" w:color="auto" w:sz="4" w:space="0"/>
+            <w:bottom w:val="single" w:color="auto" w:sz="4" w:space="0"/>
+            <w:right w:val="single" w:color="auto" w:sz="4" w:space="0"/>
+            <w:insideH w:val="single" w:color="auto" w:sz="4" w:space="0"/>
+            <w:insideV w:val="single" w:color="auto" w:sz="4" w:space="0"/>
+          </w:tblBorders>
+          <w:tblCellMar>
+            <w:top w:w="0" w:type="dxa"/>
+            <w:left w:w="108" w:type="dxa"/>
+            <w:bottom w:w="0" w:type="dxa"/>
+            <w:right w:w="108" w:type="dxa"/>
+          </w:tblCellMar>
+        </w:tblPrEx>
+        <w:tc>
+          <w:tcPr>
+            <w:tcW w:w="2130" w:type="dxa"/>
+          </w:tcPr>
+          <w:p>
+            <w:pPr>
+              <w:widowControl w:val="0"/>
+              <w:numPr>
+                <w:ilvl w:val="0"/>
+                <w:numId w:val="0"/>
+              </w:numPr>
+              <w:jc w:val="both"/>
+              <w:rPr>
+                <w:rFonts w:hint="default"/>
+                <w:vertAlign w:val="baseline"/>
+                <w:lang w:val="en"/>
+              </w:rPr>
+            </w:pPr>
+            <w:r>
+              <w:rPr>
+                <w:rFonts w:hint="default"/>
+                <w:vertAlign w:val="baseline"/>
+                <w:lang w:val="en"/>
+              </w:rPr>
+              <w:t>Chức năng cán bộ</w:t>
+            </w:r>
+          </w:p>
+        </w:tc>
+        <w:tc>
+          <w:tcPr>
+            <w:tcW w:w="2130" w:type="dxa"/>
+          </w:tcPr>
+          <w:p>
+            <w:pPr>
+              <w:widowControl w:val="0"/>
+              <w:numPr>
+                <w:ilvl w:val="0"/>
+                <w:numId w:val="0"/>
+              </w:numPr>
+              <w:jc w:val="both"/>
+              <w:rPr>
+                <w:rFonts w:hint="default"/>
+                <w:vertAlign w:val="baseline"/>
+                <w:lang w:val="en"/>
+              </w:rPr>
+            </w:pPr>
+            <w:r>
+              <w:rPr>
+                <w:rFonts w:hint="default"/>
+                <w:vertAlign w:val="baseline"/>
+                <w:lang w:val="en"/>
+              </w:rPr>
+              <w:t>Thêm đối tượng đăng kí</w:t>
+            </w:r>
+          </w:p>
+        </w:tc>
+        <w:tc>
+          <w:tcPr>
+            <w:tcW w:w="2131" w:type="dxa"/>
+          </w:tcPr>
+          <w:p>
+            <w:pPr>
+              <w:widowControl w:val="0"/>
+              <w:numPr>
+                <w:ilvl w:val="0"/>
+                <w:numId w:val="0"/>
+              </w:numPr>
+              <w:jc w:val="both"/>
+              <w:rPr>
+                <w:rFonts w:hint="default"/>
+                <w:vertAlign w:val="baseline"/>
+                <w:lang w:val="en"/>
+              </w:rPr>
+            </w:pPr>
+            <w:r>
+              <w:rPr>
+                <w:rFonts w:hint="default"/>
+                <w:vertAlign w:val="baseline"/>
+                <w:lang w:val="en"/>
+              </w:rPr>
+              <w:t>Nhập theo chế đô wizard</w:t>
+            </w:r>
+          </w:p>
+        </w:tc>
+        <w:tc>
+          <w:tcPr>
+            <w:tcW w:w="2131" w:type="dxa"/>
+          </w:tcPr>
+          <w:p>
+            <w:pPr>
+              <w:widowControl w:val="0"/>
+              <w:numPr>
+                <w:ilvl w:val="0"/>
+                <w:numId w:val="0"/>
+              </w:numPr>
+              <w:jc w:val="both"/>
+              <w:rPr>
+                <w:rFonts w:hint="default"/>
+                <w:vertAlign w:val="baseline"/>
+                <w:lang w:val="en"/>
+              </w:rPr>
+            </w:pPr>
+            <w:r>
+              <w:rPr>
+                <w:rFonts w:hint="default"/>
+                <w:vertAlign w:val="baseline"/>
+                <w:lang w:val="en"/>
+              </w:rPr>
+              <w:t>Cán bộ địa bàn</w:t>
+            </w:r>
+          </w:p>
+        </w:tc>
+      </w:tr>
+      <w:tr>
+        <w:tblPrEx>
+          <w:tblBorders>
+            <w:top w:val="single" w:color="auto" w:sz="4" w:space="0"/>
+            <w:left w:val="single" w:color="auto" w:sz="4" w:space="0"/>
+            <w:bottom w:val="single" w:color="auto" w:sz="4" w:space="0"/>
+            <w:right w:val="single" w:color="auto" w:sz="4" w:space="0"/>
+            <w:insideH w:val="single" w:color="auto" w:sz="4" w:space="0"/>
+            <w:insideV w:val="single" w:color="auto" w:sz="4" w:space="0"/>
+          </w:tblBorders>
+        </w:tblPrEx>
+        <w:tc>
+          <w:tcPr>
+            <w:tcW w:w="2130" w:type="dxa"/>
+          </w:tcPr>
+          <w:p>
+            <w:pPr>
+              <w:widowControl w:val="0"/>
+              <w:numPr>
+                <w:ilvl w:val="0"/>
+                <w:numId w:val="0"/>
+              </w:numPr>
+              <w:jc w:val="both"/>
+              <w:rPr>
+                <w:rFonts w:hint="default"/>
+                <w:vertAlign w:val="baseline"/>
+                <w:lang w:val="en"/>
+              </w:rPr>
+            </w:pPr>
+          </w:p>
+        </w:tc>
+        <w:tc>
+          <w:tcPr>
+            <w:tcW w:w="2130" w:type="dxa"/>
+          </w:tcPr>
+          <w:p>
+            <w:pPr>
+              <w:widowControl w:val="0"/>
+              <w:numPr>
+                <w:ilvl w:val="0"/>
+                <w:numId w:val="0"/>
+              </w:numPr>
+              <w:jc w:val="both"/>
+              <w:rPr>
+                <w:rFonts w:hint="default"/>
+                <w:vertAlign w:val="baseline"/>
+                <w:lang w:val="en"/>
+              </w:rPr>
+            </w:pPr>
+            <w:r>
+              <w:rPr>
+                <w:rFonts w:hint="default"/>
+                <w:vertAlign w:val="baseline"/>
+                <w:lang w:val="en"/>
+              </w:rPr>
+              <w:t>Danh sách đăng kí mới</w:t>
+            </w:r>
+          </w:p>
+        </w:tc>
+        <w:tc>
+          <w:tcPr>
+            <w:tcW w:w="2131" w:type="dxa"/>
+          </w:tcPr>
+          <w:p>
+            <w:pPr>
+              <w:widowControl w:val="0"/>
+              <w:numPr>
+                <w:ilvl w:val="0"/>
+                <w:numId w:val="0"/>
+              </w:numPr>
+              <w:jc w:val="both"/>
+              <w:rPr>
+                <w:rFonts w:hint="default"/>
+                <w:vertAlign w:val="baseline"/>
+                <w:lang w:val="en"/>
+              </w:rPr>
+            </w:pPr>
+            <w:r>
+              <w:rPr>
+                <w:rFonts w:hint="default"/>
+                <w:vertAlign w:val="baseline"/>
+                <w:lang w:val="en"/>
+              </w:rPr>
+              <w:t>Xem danh sách theo kiểu cuộn màn hành (chú ý có hiển thị trùng lặp)</w:t>
+            </w:r>
+          </w:p>
+        </w:tc>
+        <w:tc>
+          <w:tcPr>
+            <w:tcW w:w="2131" w:type="dxa"/>
+          </w:tcPr>
+          <w:p>
+            <w:pPr>
+              <w:widowControl w:val="0"/>
+              <w:numPr>
+                <w:ilvl w:val="0"/>
+                <w:numId w:val="0"/>
+              </w:numPr>
+              <w:jc w:val="both"/>
+              <w:rPr>
+                <w:rFonts w:hint="default"/>
+                <w:vertAlign w:val="baseline"/>
+                <w:lang w:val="en"/>
+              </w:rPr>
+            </w:pPr>
+            <w:r>
+              <w:rPr>
+                <w:rFonts w:hint="default"/>
+                <w:vertAlign w:val="baseline"/>
+                <w:lang w:val="en"/>
+              </w:rPr>
+              <w:t>Cán bộ địa bàn</w:t>
+            </w:r>
+          </w:p>
+        </w:tc>
+      </w:tr>
+      <w:tr>
+        <w:tblPrEx>
+          <w:tblBorders>
+            <w:top w:val="single" w:color="auto" w:sz="4" w:space="0"/>
+            <w:left w:val="single" w:color="auto" w:sz="4" w:space="0"/>
+            <w:bottom w:val="single" w:color="auto" w:sz="4" w:space="0"/>
+            <w:right w:val="single" w:color="auto" w:sz="4" w:space="0"/>
+            <w:insideH w:val="single" w:color="auto" w:sz="4" w:space="0"/>
+            <w:insideV w:val="single" w:color="auto" w:sz="4" w:space="0"/>
+          </w:tblBorders>
+          <w:tblCellMar>
+            <w:top w:w="0" w:type="dxa"/>
+            <w:left w:w="108" w:type="dxa"/>
+            <w:bottom w:w="0" w:type="dxa"/>
+            <w:right w:w="108" w:type="dxa"/>
+          </w:tblCellMar>
+        </w:tblPrEx>
+        <w:tc>
+          <w:tcPr>
+            <w:tcW w:w="2130" w:type="dxa"/>
+          </w:tcPr>
+          <w:p>
+            <w:pPr>
+              <w:widowControl w:val="0"/>
+              <w:numPr>
+                <w:ilvl w:val="0"/>
+                <w:numId w:val="0"/>
+              </w:numPr>
+              <w:jc w:val="both"/>
+              <w:rPr>
+                <w:rFonts w:hint="default"/>
+                <w:vertAlign w:val="baseline"/>
+                <w:lang w:val="en"/>
+              </w:rPr>
+            </w:pPr>
+          </w:p>
+        </w:tc>
+        <w:tc>
+          <w:tcPr>
+            <w:tcW w:w="2130" w:type="dxa"/>
+          </w:tcPr>
+          <w:p>
+            <w:pPr>
+              <w:widowControl w:val="0"/>
+              <w:numPr>
+                <w:ilvl w:val="0"/>
+                <w:numId w:val="0"/>
+              </w:numPr>
+              <w:jc w:val="both"/>
+              <w:rPr>
+                <w:rFonts w:hint="default"/>
+                <w:vertAlign w:val="baseline"/>
+                <w:lang w:val="en"/>
+              </w:rPr>
+            </w:pPr>
+          </w:p>
+        </w:tc>
+        <w:tc>
+          <w:tcPr>
+            <w:tcW w:w="2131" w:type="dxa"/>
+          </w:tcPr>
+          <w:p>
+            <w:pPr>
+              <w:widowControl w:val="0"/>
+              <w:numPr>
+                <w:ilvl w:val="0"/>
+                <w:numId w:val="0"/>
+              </w:numPr>
+              <w:jc w:val="both"/>
+              <w:rPr>
+                <w:rFonts w:hint="default"/>
+                <w:vertAlign w:val="baseline"/>
+                <w:lang w:val="en"/>
+              </w:rPr>
+            </w:pPr>
+            <w:r>
+              <w:rPr>
+                <w:rFonts w:hint="default"/>
+                <w:vertAlign w:val="baseline"/>
+                <w:lang w:val="en"/>
+              </w:rPr>
+              <w:t>Chuyển đăng kí chính thức</w:t>
+            </w:r>
+          </w:p>
+        </w:tc>
+        <w:tc>
+          <w:tcPr>
+            <w:tcW w:w="2131" w:type="dxa"/>
+          </w:tcPr>
+          <w:p>
+            <w:pPr>
+              <w:widowControl w:val="0"/>
+              <w:numPr>
+                <w:ilvl w:val="0"/>
+                <w:numId w:val="0"/>
+              </w:numPr>
+              <w:jc w:val="both"/>
+              <w:rPr>
+                <w:rFonts w:hint="default"/>
+                <w:vertAlign w:val="baseline"/>
+                <w:lang w:val="en"/>
+              </w:rPr>
+            </w:pPr>
+            <w:r>
+              <w:rPr>
+                <w:rFonts w:hint="default"/>
+                <w:vertAlign w:val="baseline"/>
+                <w:lang w:val="en"/>
+              </w:rPr>
+              <w:t>Cán bộ địa bàn</w:t>
+            </w:r>
+          </w:p>
+        </w:tc>
+      </w:tr>
+      <w:tr>
+        <w:tblPrEx>
+          <w:tblBorders>
+            <w:top w:val="single" w:color="auto" w:sz="4" w:space="0"/>
+            <w:left w:val="single" w:color="auto" w:sz="4" w:space="0"/>
+            <w:bottom w:val="single" w:color="auto" w:sz="4" w:space="0"/>
+            <w:right w:val="single" w:color="auto" w:sz="4" w:space="0"/>
+            <w:insideH w:val="single" w:color="auto" w:sz="4" w:space="0"/>
+            <w:insideV w:val="single" w:color="auto" w:sz="4" w:space="0"/>
+          </w:tblBorders>
+          <w:tblCellMar>
+            <w:top w:w="0" w:type="dxa"/>
+            <w:left w:w="108" w:type="dxa"/>
+            <w:bottom w:w="0" w:type="dxa"/>
+            <w:right w:w="108" w:type="dxa"/>
+          </w:tblCellMar>
+        </w:tblPrEx>
+        <w:tc>
+          <w:tcPr>
+            <w:tcW w:w="2130" w:type="dxa"/>
+          </w:tcPr>
+          <w:p>
+            <w:pPr>
+              <w:widowControl w:val="0"/>
+              <w:numPr>
+                <w:ilvl w:val="0"/>
+                <w:numId w:val="0"/>
+              </w:numPr>
+              <w:jc w:val="both"/>
+              <w:rPr>
+                <w:rFonts w:hint="default"/>
+                <w:vertAlign w:val="baseline"/>
+                <w:lang w:val="en"/>
+              </w:rPr>
+            </w:pPr>
+          </w:p>
+        </w:tc>
+        <w:tc>
+          <w:tcPr>
+            <w:tcW w:w="2130" w:type="dxa"/>
+          </w:tcPr>
+          <w:p>
+            <w:pPr>
+              <w:widowControl w:val="0"/>
+              <w:numPr>
+                <w:ilvl w:val="0"/>
+                <w:numId w:val="0"/>
+              </w:numPr>
+              <w:jc w:val="both"/>
+              <w:rPr>
+                <w:rFonts w:hint="default"/>
+                <w:vertAlign w:val="baseline"/>
+                <w:lang w:val="en"/>
+              </w:rPr>
+            </w:pPr>
+            <w:r>
+              <w:rPr>
+                <w:rFonts w:hint="default"/>
+                <w:vertAlign w:val="baseline"/>
+                <w:lang w:val="en"/>
+              </w:rPr>
+              <w:t>Danh sách đăng kí chính thức</w:t>
+            </w:r>
+          </w:p>
+        </w:tc>
+        <w:tc>
+          <w:tcPr>
+            <w:tcW w:w="2131" w:type="dxa"/>
+          </w:tcPr>
+          <w:p>
+            <w:pPr>
+              <w:widowControl w:val="0"/>
+              <w:numPr>
+                <w:ilvl w:val="0"/>
+                <w:numId w:val="0"/>
+              </w:numPr>
+              <w:jc w:val="both"/>
+              <w:rPr>
+                <w:rFonts w:hint="default"/>
+                <w:vertAlign w:val="baseline"/>
+                <w:lang w:val="en"/>
+              </w:rPr>
+            </w:pPr>
+            <w:r>
+              <w:rPr>
+                <w:rFonts w:hint="default"/>
+                <w:vertAlign w:val="baseline"/>
+                <w:lang w:val="en"/>
+              </w:rPr>
+              <w:t>Xem danh sách theo kiểu cuộn màn hành</w:t>
+            </w:r>
+          </w:p>
+        </w:tc>
+        <w:tc>
+          <w:tcPr>
+            <w:tcW w:w="2131" w:type="dxa"/>
+          </w:tcPr>
+          <w:p>
+            <w:pPr>
+              <w:widowControl w:val="0"/>
+              <w:numPr>
+                <w:ilvl w:val="0"/>
+                <w:numId w:val="0"/>
+              </w:numPr>
+              <w:jc w:val="both"/>
+              <w:rPr>
+                <w:rFonts w:hint="default"/>
+                <w:vertAlign w:val="baseline"/>
+                <w:lang w:val="en"/>
+              </w:rPr>
+            </w:pPr>
+            <w:r>
+              <w:rPr>
+                <w:rFonts w:hint="default"/>
+                <w:vertAlign w:val="baseline"/>
+                <w:lang w:val="en"/>
+              </w:rPr>
+              <w:t>Cán bộ địa bàn</w:t>
+            </w:r>
+          </w:p>
+        </w:tc>
+      </w:tr>
+      <w:tr>
+        <w:tblPrEx>
+          <w:tblBorders>
+            <w:top w:val="single" w:color="auto" w:sz="4" w:space="0"/>
+            <w:left w:val="single" w:color="auto" w:sz="4" w:space="0"/>
+            <w:bottom w:val="single" w:color="auto" w:sz="4" w:space="0"/>
+            <w:right w:val="single" w:color="auto" w:sz="4" w:space="0"/>
+            <w:insideH w:val="single" w:color="auto" w:sz="4" w:space="0"/>
+            <w:insideV w:val="single" w:color="auto" w:sz="4" w:space="0"/>
+          </w:tblBorders>
+          <w:tblCellMar>
+            <w:top w:w="0" w:type="dxa"/>
+            <w:left w:w="108" w:type="dxa"/>
+            <w:bottom w:w="0" w:type="dxa"/>
+            <w:right w:w="108" w:type="dxa"/>
+          </w:tblCellMar>
+        </w:tblPrEx>
+        <w:tc>
+          <w:tcPr>
+            <w:tcW w:w="2130" w:type="dxa"/>
+          </w:tcPr>
+          <w:p>
+            <w:pPr>
+              <w:widowControl w:val="0"/>
+              <w:numPr>
+                <w:ilvl w:val="0"/>
+                <w:numId w:val="0"/>
+              </w:numPr>
+              <w:jc w:val="both"/>
+              <w:rPr>
+                <w:rFonts w:hint="default"/>
+                <w:vertAlign w:val="baseline"/>
+                <w:lang w:val="en"/>
+              </w:rPr>
+            </w:pPr>
+          </w:p>
+        </w:tc>
+        <w:tc>
+          <w:tcPr>
+            <w:tcW w:w="2130" w:type="dxa"/>
+          </w:tcPr>
+          <w:p>
+            <w:pPr>
+              <w:widowControl w:val="0"/>
+              <w:numPr>
+                <w:ilvl w:val="0"/>
+                <w:numId w:val="0"/>
+              </w:numPr>
+              <w:jc w:val="both"/>
+              <w:rPr>
+                <w:rFonts w:hint="default"/>
+                <w:vertAlign w:val="baseline"/>
+                <w:lang w:val="en"/>
+              </w:rPr>
+            </w:pPr>
+          </w:p>
+        </w:tc>
+        <w:tc>
+          <w:tcPr>
+            <w:tcW w:w="2131" w:type="dxa"/>
+          </w:tcPr>
+          <w:p>
+            <w:pPr>
+              <w:widowControl w:val="0"/>
+              <w:numPr>
+                <w:ilvl w:val="0"/>
+                <w:numId w:val="0"/>
+              </w:numPr>
+              <w:jc w:val="both"/>
+              <w:rPr>
+                <w:rFonts w:hint="default"/>
+                <w:vertAlign w:val="baseline"/>
+                <w:lang w:val="en"/>
+              </w:rPr>
+            </w:pPr>
+            <w:r>
+              <w:rPr>
+                <w:rFonts w:hint="default"/>
+                <w:vertAlign w:val="baseline"/>
+                <w:lang w:val="en"/>
+              </w:rPr>
+              <w:t>Xem chi tiết lịch sử mũi tiêm và lịch hẹn của người đăng kí</w:t>
+            </w:r>
+          </w:p>
+        </w:tc>
+        <w:tc>
+          <w:tcPr>
+            <w:tcW w:w="2131" w:type="dxa"/>
+          </w:tcPr>
+          <w:p>
+            <w:pPr>
+              <w:widowControl w:val="0"/>
+              <w:numPr>
+                <w:ilvl w:val="0"/>
+                <w:numId w:val="0"/>
+              </w:numPr>
+              <w:jc w:val="both"/>
+              <w:rPr>
+                <w:rFonts w:hint="default"/>
+                <w:vertAlign w:val="baseline"/>
+                <w:lang w:val="en"/>
+              </w:rPr>
+            </w:pPr>
+            <w:r>
+              <w:rPr>
+                <w:rFonts w:hint="default"/>
+                <w:vertAlign w:val="baseline"/>
+                <w:lang w:val="en"/>
+              </w:rPr>
+              <w:t>Cán bộ địa bàn</w:t>
+            </w:r>
+          </w:p>
+        </w:tc>
+      </w:tr>
+      <w:tr>
+        <w:tblPrEx>
+          <w:tblBorders>
+            <w:top w:val="single" w:color="auto" w:sz="4" w:space="0"/>
+            <w:left w:val="single" w:color="auto" w:sz="4" w:space="0"/>
+            <w:bottom w:val="single" w:color="auto" w:sz="4" w:space="0"/>
+            <w:right w:val="single" w:color="auto" w:sz="4" w:space="0"/>
+            <w:insideH w:val="single" w:color="auto" w:sz="4" w:space="0"/>
+            <w:insideV w:val="single" w:color="auto" w:sz="4" w:space="0"/>
+          </w:tblBorders>
+        </w:tblPrEx>
+        <w:tc>
+          <w:tcPr>
+            <w:tcW w:w="2130" w:type="dxa"/>
+          </w:tcPr>
+          <w:p>
+            <w:pPr>
+              <w:widowControl w:val="0"/>
+              <w:numPr>
+                <w:ilvl w:val="0"/>
+                <w:numId w:val="0"/>
+              </w:numPr>
+              <w:jc w:val="both"/>
+              <w:rPr>
+                <w:rFonts w:hint="default"/>
+                <w:vertAlign w:val="baseline"/>
+                <w:lang w:val="en"/>
+              </w:rPr>
+            </w:pPr>
+          </w:p>
+        </w:tc>
+        <w:tc>
+          <w:tcPr>
+            <w:tcW w:w="2130" w:type="dxa"/>
+          </w:tcPr>
+          <w:p>
+            <w:pPr>
+              <w:widowControl w:val="0"/>
+              <w:numPr>
+                <w:ilvl w:val="0"/>
+                <w:numId w:val="0"/>
+              </w:numPr>
+              <w:jc w:val="both"/>
+              <w:rPr>
+                <w:rFonts w:hint="default"/>
+                <w:vertAlign w:val="baseline"/>
+                <w:lang w:val="en"/>
+              </w:rPr>
+            </w:pPr>
+            <w:r>
+              <w:rPr>
+                <w:rFonts w:hint="default"/>
+                <w:vertAlign w:val="baseline"/>
+                <w:lang w:val="en"/>
+              </w:rPr>
+              <w:t>Danh sách gọi tiêm</w:t>
+            </w:r>
+          </w:p>
+        </w:tc>
+        <w:tc>
+          <w:tcPr>
+            <w:tcW w:w="2131" w:type="dxa"/>
+            <w:vAlign w:val="top"/>
+          </w:tcPr>
+          <w:p>
+            <w:pPr>
+              <w:widowControl w:val="0"/>
+              <w:numPr>
+                <w:ilvl w:val="0"/>
+                <w:numId w:val="0"/>
+              </w:numPr>
+              <w:ind w:left="0" w:leftChars="0" w:firstLine="0" w:firstLineChars="0"/>
+              <w:jc w:val="both"/>
+              <w:rPr>
+                <w:rFonts w:hint="default" w:asciiTheme="minorHAnsi" w:hAnsiTheme="minorHAnsi" w:eastAsiaTheme="minorEastAsia" w:cstheme="minorBidi"/>
+                <w:vertAlign w:val="baseline"/>
+                <w:lang w:val="en" w:eastAsia="zh-CN" w:bidi="ar-SA"/>
+              </w:rPr>
+            </w:pPr>
+            <w:r>
+              <w:rPr>
+                <w:rFonts w:hint="default"/>
+                <w:vertAlign w:val="baseline"/>
+                <w:lang w:val="en"/>
+              </w:rPr>
+              <w:t>Xem danh sách theo kiểu cuộn màn hành</w:t>
+            </w:r>
+          </w:p>
+        </w:tc>
+        <w:tc>
+          <w:tcPr>
+            <w:tcW w:w="2131" w:type="dxa"/>
+            <w:vAlign w:val="top"/>
+          </w:tcPr>
+          <w:p>
+            <w:pPr>
+              <w:widowControl w:val="0"/>
+              <w:numPr>
+                <w:ilvl w:val="0"/>
+                <w:numId w:val="0"/>
+              </w:numPr>
+              <w:ind w:left="0" w:leftChars="0" w:firstLine="0" w:firstLineChars="0"/>
+              <w:jc w:val="both"/>
+              <w:rPr>
+                <w:rFonts w:hint="default" w:asciiTheme="minorHAnsi" w:hAnsiTheme="minorHAnsi" w:eastAsiaTheme="minorEastAsia" w:cstheme="minorBidi"/>
+                <w:vertAlign w:val="baseline"/>
+                <w:lang w:val="en" w:eastAsia="zh-CN" w:bidi="ar-SA"/>
+              </w:rPr>
+            </w:pPr>
+            <w:r>
+              <w:rPr>
+                <w:rFonts w:hint="default"/>
+                <w:vertAlign w:val="baseline"/>
+                <w:lang w:val="en"/>
+              </w:rPr>
+              <w:t>Cán bộ địa bàn</w:t>
+            </w:r>
+          </w:p>
+        </w:tc>
+      </w:tr>
+      <w:tr>
+        <w:tblPrEx>
+          <w:tblBorders>
+            <w:top w:val="single" w:color="auto" w:sz="4" w:space="0"/>
+            <w:left w:val="single" w:color="auto" w:sz="4" w:space="0"/>
+            <w:bottom w:val="single" w:color="auto" w:sz="4" w:space="0"/>
+            <w:right w:val="single" w:color="auto" w:sz="4" w:space="0"/>
+            <w:insideH w:val="single" w:color="auto" w:sz="4" w:space="0"/>
+            <w:insideV w:val="single" w:color="auto" w:sz="4" w:space="0"/>
+          </w:tblBorders>
+          <w:tblCellMar>
+            <w:top w:w="0" w:type="dxa"/>
+            <w:left w:w="108" w:type="dxa"/>
+            <w:bottom w:w="0" w:type="dxa"/>
+            <w:right w:w="108" w:type="dxa"/>
+          </w:tblCellMar>
+        </w:tblPrEx>
+        <w:tc>
+          <w:tcPr>
+            <w:tcW w:w="2130" w:type="dxa"/>
+          </w:tcPr>
+          <w:p>
+            <w:pPr>
+              <w:widowControl w:val="0"/>
+              <w:numPr>
+                <w:ilvl w:val="0"/>
+                <w:numId w:val="0"/>
+              </w:numPr>
+              <w:jc w:val="both"/>
+              <w:rPr>
+                <w:rFonts w:hint="default"/>
+                <w:vertAlign w:val="baseline"/>
+                <w:lang w:val="en"/>
+              </w:rPr>
+            </w:pPr>
+          </w:p>
+        </w:tc>
+        <w:tc>
+          <w:tcPr>
+            <w:tcW w:w="2130" w:type="dxa"/>
+          </w:tcPr>
+          <w:p>
+            <w:pPr>
+              <w:widowControl w:val="0"/>
+              <w:numPr>
+                <w:ilvl w:val="0"/>
+                <w:numId w:val="0"/>
+              </w:numPr>
+              <w:jc w:val="both"/>
+              <w:rPr>
+                <w:rFonts w:hint="default"/>
+                <w:vertAlign w:val="baseline"/>
+                <w:lang w:val="en"/>
+              </w:rPr>
+            </w:pPr>
+          </w:p>
+        </w:tc>
+        <w:tc>
+          <w:tcPr>
+            <w:tcW w:w="2131" w:type="dxa"/>
+            <w:vAlign w:val="top"/>
+          </w:tcPr>
+          <w:p>
+            <w:pPr>
+              <w:widowControl w:val="0"/>
+              <w:numPr>
+                <w:ilvl w:val="0"/>
+                <w:numId w:val="0"/>
+              </w:numPr>
+              <w:ind w:left="0" w:leftChars="0" w:firstLine="0" w:firstLineChars="0"/>
+              <w:jc w:val="both"/>
+              <w:rPr>
+                <w:rFonts w:hint="default"/>
+                <w:vertAlign w:val="baseline"/>
+                <w:lang w:val="en"/>
+              </w:rPr>
+            </w:pPr>
+            <w:r>
+              <w:rPr>
+                <w:rFonts w:hint="default"/>
+                <w:vertAlign w:val="baseline"/>
+                <w:lang w:val="en"/>
+              </w:rPr>
+              <w:t>Xác nhận đến tiêm cho người trong danh sách</w:t>
+            </w:r>
+          </w:p>
+        </w:tc>
+        <w:tc>
+          <w:tcPr>
+            <w:tcW w:w="2131" w:type="dxa"/>
+            <w:vAlign w:val="top"/>
+          </w:tcPr>
+          <w:p>
+            <w:pPr>
+              <w:widowControl w:val="0"/>
+              <w:numPr>
+                <w:ilvl w:val="0"/>
+                <w:numId w:val="0"/>
+              </w:numPr>
+              <w:ind w:left="0" w:leftChars="0" w:firstLine="0" w:firstLineChars="0"/>
+              <w:jc w:val="both"/>
+              <w:rPr>
+                <w:rFonts w:hint="default"/>
+                <w:vertAlign w:val="baseline"/>
+                <w:lang w:val="en"/>
+              </w:rPr>
+            </w:pPr>
+            <w:r>
+              <w:rPr>
+                <w:rFonts w:hint="default"/>
+                <w:vertAlign w:val="baseline"/>
+                <w:lang w:val="en"/>
+              </w:rPr>
+              <w:t>Cán bộ địa bàn</w:t>
+            </w:r>
+          </w:p>
+        </w:tc>
+      </w:tr>
+      <w:tr>
+        <w:tblPrEx>
+          <w:tblBorders>
+            <w:top w:val="single" w:color="auto" w:sz="4" w:space="0"/>
+            <w:left w:val="single" w:color="auto" w:sz="4" w:space="0"/>
+            <w:bottom w:val="single" w:color="auto" w:sz="4" w:space="0"/>
+            <w:right w:val="single" w:color="auto" w:sz="4" w:space="0"/>
+            <w:insideH w:val="single" w:color="auto" w:sz="4" w:space="0"/>
+            <w:insideV w:val="single" w:color="auto" w:sz="4" w:space="0"/>
+          </w:tblBorders>
+          <w:tblCellMar>
+            <w:top w:w="0" w:type="dxa"/>
+            <w:left w:w="108" w:type="dxa"/>
+            <w:bottom w:w="0" w:type="dxa"/>
+            <w:right w:w="108" w:type="dxa"/>
+          </w:tblCellMar>
+        </w:tblPrEx>
+        <w:tc>
+          <w:tcPr>
+            <w:tcW w:w="2130" w:type="dxa"/>
+          </w:tcPr>
+          <w:p>
+            <w:pPr>
+              <w:widowControl w:val="0"/>
+              <w:numPr>
+                <w:ilvl w:val="0"/>
+                <w:numId w:val="0"/>
+              </w:numPr>
+              <w:jc w:val="both"/>
+              <w:rPr>
+                <w:rFonts w:hint="default"/>
+                <w:vertAlign w:val="baseline"/>
+                <w:lang w:val="en"/>
+              </w:rPr>
+            </w:pPr>
+          </w:p>
+        </w:tc>
+        <w:tc>
+          <w:tcPr>
+            <w:tcW w:w="2130" w:type="dxa"/>
+          </w:tcPr>
+          <w:p>
+            <w:pPr>
+              <w:widowControl w:val="0"/>
+              <w:numPr>
+                <w:ilvl w:val="0"/>
+                <w:numId w:val="0"/>
+              </w:numPr>
+              <w:jc w:val="both"/>
+              <w:rPr>
+                <w:rFonts w:hint="default"/>
+                <w:vertAlign w:val="baseline"/>
+                <w:lang w:val="en"/>
+              </w:rPr>
+            </w:pPr>
+          </w:p>
+        </w:tc>
+        <w:tc>
+          <w:tcPr>
+            <w:tcW w:w="2131" w:type="dxa"/>
+            <w:vAlign w:val="top"/>
+          </w:tcPr>
+          <w:p>
+            <w:pPr>
+              <w:widowControl w:val="0"/>
+              <w:numPr>
+                <w:ilvl w:val="0"/>
+                <w:numId w:val="0"/>
+              </w:numPr>
+              <w:ind w:left="0" w:leftChars="0" w:firstLine="0" w:firstLineChars="0"/>
+              <w:jc w:val="both"/>
+              <w:rPr>
+                <w:rFonts w:hint="default"/>
+                <w:vertAlign w:val="baseline"/>
+                <w:lang w:val="en"/>
+              </w:rPr>
+            </w:pPr>
+            <w:r>
+              <w:rPr>
+                <w:rFonts w:hint="default"/>
+                <w:vertAlign w:val="baseline"/>
+                <w:lang w:val="en"/>
+              </w:rPr>
+              <w:t>Checkin y tế cho người trong danh sách</w:t>
+            </w:r>
+          </w:p>
+        </w:tc>
+        <w:tc>
+          <w:tcPr>
+            <w:tcW w:w="2131" w:type="dxa"/>
+            <w:vAlign w:val="top"/>
+          </w:tcPr>
+          <w:p>
+            <w:pPr>
+              <w:widowControl w:val="0"/>
+              <w:numPr>
+                <w:ilvl w:val="0"/>
+                <w:numId w:val="0"/>
+              </w:numPr>
+              <w:ind w:left="0" w:leftChars="0" w:firstLine="0" w:firstLineChars="0"/>
+              <w:jc w:val="both"/>
+              <w:rPr>
+                <w:rFonts w:hint="default"/>
+                <w:vertAlign w:val="baseline"/>
+                <w:lang w:val="en"/>
+              </w:rPr>
+            </w:pPr>
+            <w:r>
+              <w:rPr>
+                <w:rFonts w:hint="default"/>
+                <w:vertAlign w:val="baseline"/>
+                <w:lang w:val="en"/>
+              </w:rPr>
+              <w:t>Cán bộ y tế</w:t>
+            </w:r>
+          </w:p>
+        </w:tc>
+      </w:tr>
+      <w:tr>
+        <w:tblPrEx>
+          <w:tblBorders>
+            <w:top w:val="single" w:color="auto" w:sz="4" w:space="0"/>
+            <w:left w:val="single" w:color="auto" w:sz="4" w:space="0"/>
+            <w:bottom w:val="single" w:color="auto" w:sz="4" w:space="0"/>
+            <w:right w:val="single" w:color="auto" w:sz="4" w:space="0"/>
+            <w:insideH w:val="single" w:color="auto" w:sz="4" w:space="0"/>
+            <w:insideV w:val="single" w:color="auto" w:sz="4" w:space="0"/>
+          </w:tblBorders>
+          <w:tblCellMar>
+            <w:top w:w="0" w:type="dxa"/>
+            <w:left w:w="108" w:type="dxa"/>
+            <w:bottom w:w="0" w:type="dxa"/>
+            <w:right w:w="108" w:type="dxa"/>
+          </w:tblCellMar>
+        </w:tblPrEx>
+        <w:tc>
+          <w:tcPr>
+            <w:tcW w:w="2130" w:type="dxa"/>
+          </w:tcPr>
+          <w:p>
+            <w:pPr>
+              <w:widowControl w:val="0"/>
+              <w:numPr>
+                <w:ilvl w:val="0"/>
+                <w:numId w:val="0"/>
+              </w:numPr>
+              <w:jc w:val="both"/>
+              <w:rPr>
+                <w:rFonts w:hint="default"/>
+                <w:vertAlign w:val="baseline"/>
+                <w:lang w:val="en"/>
+              </w:rPr>
+            </w:pPr>
+          </w:p>
+        </w:tc>
+        <w:tc>
+          <w:tcPr>
+            <w:tcW w:w="2130" w:type="dxa"/>
+          </w:tcPr>
+          <w:p>
+            <w:pPr>
+              <w:widowControl w:val="0"/>
+              <w:numPr>
+                <w:ilvl w:val="0"/>
+                <w:numId w:val="0"/>
+              </w:numPr>
+              <w:jc w:val="both"/>
+              <w:rPr>
+                <w:rFonts w:hint="default"/>
+                <w:vertAlign w:val="baseline"/>
+                <w:lang w:val="en"/>
+              </w:rPr>
+            </w:pPr>
+          </w:p>
+        </w:tc>
+        <w:tc>
+          <w:tcPr>
+            <w:tcW w:w="2131" w:type="dxa"/>
+            <w:vAlign w:val="top"/>
+          </w:tcPr>
+          <w:p>
+            <w:pPr>
+              <w:widowControl w:val="0"/>
+              <w:numPr>
+                <w:ilvl w:val="0"/>
+                <w:numId w:val="0"/>
+              </w:numPr>
+              <w:ind w:left="0" w:leftChars="0" w:firstLine="0" w:firstLineChars="0"/>
+              <w:jc w:val="both"/>
+              <w:rPr>
+                <w:rFonts w:hint="default"/>
+                <w:vertAlign w:val="baseline"/>
+                <w:lang w:val="en"/>
+              </w:rPr>
+            </w:pPr>
+            <w:r>
+              <w:rPr>
+                <w:rFonts w:hint="default"/>
+                <w:vertAlign w:val="baseline"/>
+                <w:lang w:val="en"/>
+              </w:rPr>
+              <w:t>Nhập kết quả tiêm cho người đã checkin</w:t>
+            </w:r>
+          </w:p>
+        </w:tc>
+        <w:tc>
+          <w:tcPr>
+            <w:tcW w:w="2131" w:type="dxa"/>
+            <w:vAlign w:val="top"/>
+          </w:tcPr>
+          <w:p>
+            <w:pPr>
+              <w:widowControl w:val="0"/>
+              <w:numPr>
+                <w:ilvl w:val="0"/>
+                <w:numId w:val="0"/>
+              </w:numPr>
+              <w:ind w:left="0" w:leftChars="0" w:firstLine="0" w:firstLineChars="0"/>
+              <w:jc w:val="both"/>
+              <w:rPr>
+                <w:rFonts w:hint="default"/>
+                <w:vertAlign w:val="baseline"/>
+                <w:lang w:val="en"/>
+              </w:rPr>
+            </w:pPr>
+            <w:r>
+              <w:rPr>
+                <w:rFonts w:hint="default"/>
+                <w:vertAlign w:val="baseline"/>
+                <w:lang w:val="en"/>
+              </w:rPr>
+              <w:t>Cán bộ y tế</w:t>
+            </w:r>
+          </w:p>
+        </w:tc>
+      </w:tr>
+      <w:tr>
+        <w:tblPrEx>
+          <w:tblBorders>
+            <w:top w:val="single" w:color="auto" w:sz="4" w:space="0"/>
+            <w:left w:val="single" w:color="auto" w:sz="4" w:space="0"/>
+            <w:bottom w:val="single" w:color="auto" w:sz="4" w:space="0"/>
+            <w:right w:val="single" w:color="auto" w:sz="4" w:space="0"/>
+            <w:insideH w:val="single" w:color="auto" w:sz="4" w:space="0"/>
+            <w:insideV w:val="single" w:color="auto" w:sz="4" w:space="0"/>
+          </w:tblBorders>
+        </w:tblPrEx>
+        <w:tc>
+          <w:tcPr>
+            <w:tcW w:w="2130" w:type="dxa"/>
+          </w:tcPr>
+          <w:p>
+            <w:pPr>
+              <w:widowControl w:val="0"/>
+              <w:numPr>
+                <w:ilvl w:val="0"/>
+                <w:numId w:val="0"/>
+              </w:numPr>
+              <w:jc w:val="both"/>
+              <w:rPr>
+                <w:rFonts w:hint="default"/>
+                <w:vertAlign w:val="baseline"/>
+                <w:lang w:val="en"/>
+              </w:rPr>
+            </w:pPr>
+            <w:r>
+              <w:rPr>
+                <w:rFonts w:hint="default"/>
+                <w:vertAlign w:val="baseline"/>
+                <w:lang w:val="en"/>
+              </w:rPr>
+              <w:t>Chức năng chung người dùng</w:t>
+            </w:r>
+          </w:p>
+        </w:tc>
+        <w:tc>
+          <w:tcPr>
+            <w:tcW w:w="2130" w:type="dxa"/>
+          </w:tcPr>
+          <w:p>
+            <w:pPr>
+              <w:widowControl w:val="0"/>
+              <w:numPr>
+                <w:ilvl w:val="0"/>
+                <w:numId w:val="0"/>
+              </w:numPr>
+              <w:jc w:val="both"/>
+              <w:rPr>
+                <w:rFonts w:hint="default"/>
+                <w:vertAlign w:val="baseline"/>
+                <w:lang w:val="en"/>
+              </w:rPr>
+            </w:pPr>
+            <w:r>
+              <w:rPr>
+                <w:rFonts w:hint="default"/>
+                <w:vertAlign w:val="baseline"/>
+                <w:lang w:val="en"/>
+              </w:rPr>
+              <w:t>Profile người dùng</w:t>
+            </w:r>
+          </w:p>
+        </w:tc>
+        <w:tc>
+          <w:tcPr>
+            <w:tcW w:w="2131" w:type="dxa"/>
+            <w:vAlign w:val="top"/>
+          </w:tcPr>
+          <w:p>
+            <w:pPr>
+              <w:widowControl w:val="0"/>
+              <w:numPr>
+                <w:ilvl w:val="0"/>
+                <w:numId w:val="0"/>
+              </w:numPr>
+              <w:ind w:left="0" w:leftChars="0" w:firstLine="0" w:firstLineChars="0"/>
+              <w:jc w:val="both"/>
+              <w:rPr>
+                <w:rFonts w:hint="default"/>
+                <w:vertAlign w:val="baseline"/>
+                <w:lang w:val="en"/>
+              </w:rPr>
+            </w:pPr>
+            <w:r>
+              <w:rPr>
+                <w:rFonts w:hint="default"/>
+                <w:vertAlign w:val="baseline"/>
+                <w:lang w:val="en"/>
+              </w:rPr>
+              <w:t>Profile tài khoản</w:t>
+            </w:r>
+          </w:p>
+        </w:tc>
+        <w:tc>
+          <w:tcPr>
+            <w:tcW w:w="2131" w:type="dxa"/>
+            <w:vAlign w:val="top"/>
+          </w:tcPr>
+          <w:p>
+            <w:pPr>
+              <w:widowControl w:val="0"/>
+              <w:numPr>
+                <w:ilvl w:val="0"/>
+                <w:numId w:val="0"/>
+              </w:numPr>
+              <w:ind w:left="0" w:leftChars="0" w:firstLine="0" w:firstLineChars="0"/>
+              <w:jc w:val="both"/>
+              <w:rPr>
+                <w:rFonts w:hint="default"/>
+                <w:vertAlign w:val="baseline"/>
+                <w:lang w:val="en"/>
+              </w:rPr>
+            </w:pPr>
+            <w:r>
+              <w:rPr>
+                <w:rFonts w:hint="default"/>
+                <w:vertAlign w:val="baseline"/>
+                <w:lang w:val="en"/>
+              </w:rPr>
+              <w:t>Người dùng</w:t>
+            </w:r>
+          </w:p>
+        </w:tc>
+      </w:tr>
+      <w:tr>
+        <w:tblPrEx>
+          <w:tblBorders>
+            <w:top w:val="single" w:color="auto" w:sz="4" w:space="0"/>
+            <w:left w:val="single" w:color="auto" w:sz="4" w:space="0"/>
+            <w:bottom w:val="single" w:color="auto" w:sz="4" w:space="0"/>
+            <w:right w:val="single" w:color="auto" w:sz="4" w:space="0"/>
+            <w:insideH w:val="single" w:color="auto" w:sz="4" w:space="0"/>
+            <w:insideV w:val="single" w:color="auto" w:sz="4" w:space="0"/>
+          </w:tblBorders>
+          <w:tblCellMar>
+            <w:top w:w="0" w:type="dxa"/>
+            <w:left w:w="108" w:type="dxa"/>
+            <w:bottom w:w="0" w:type="dxa"/>
+            <w:right w:w="108" w:type="dxa"/>
+          </w:tblCellMar>
+        </w:tblPrEx>
+        <w:tc>
+          <w:tcPr>
+            <w:tcW w:w="2130" w:type="dxa"/>
+          </w:tcPr>
+          <w:p>
+            <w:pPr>
+              <w:widowControl w:val="0"/>
+              <w:numPr>
+                <w:ilvl w:val="0"/>
+                <w:numId w:val="0"/>
+              </w:numPr>
+              <w:jc w:val="both"/>
+              <w:rPr>
+                <w:rFonts w:hint="default"/>
+                <w:vertAlign w:val="baseline"/>
+                <w:lang w:val="en"/>
+              </w:rPr>
+            </w:pPr>
+          </w:p>
+        </w:tc>
+        <w:tc>
+          <w:tcPr>
+            <w:tcW w:w="2130" w:type="dxa"/>
+          </w:tcPr>
+          <w:p>
+            <w:pPr>
+              <w:widowControl w:val="0"/>
+              <w:numPr>
+                <w:ilvl w:val="0"/>
+                <w:numId w:val="0"/>
+              </w:numPr>
+              <w:jc w:val="both"/>
+              <w:rPr>
+                <w:rFonts w:hint="default"/>
+                <w:vertAlign w:val="baseline"/>
+                <w:lang w:val="en"/>
+              </w:rPr>
+            </w:pPr>
+            <w:r>
+              <w:rPr>
+                <w:rFonts w:hint="default"/>
+                <w:vertAlign w:val="baseline"/>
+                <w:lang w:val="en"/>
+              </w:rPr>
+              <w:t>Thông tin đăng kí tiêm chủng</w:t>
+            </w:r>
+          </w:p>
+        </w:tc>
+        <w:tc>
+          <w:tcPr>
+            <w:tcW w:w="2131" w:type="dxa"/>
+            <w:vAlign w:val="top"/>
+          </w:tcPr>
+          <w:p>
+            <w:pPr>
+              <w:widowControl w:val="0"/>
+              <w:numPr>
+                <w:ilvl w:val="0"/>
+                <w:numId w:val="0"/>
+              </w:numPr>
+              <w:ind w:left="0" w:leftChars="0" w:firstLine="0" w:firstLineChars="0"/>
+              <w:jc w:val="both"/>
+              <w:rPr>
+                <w:rFonts w:hint="default"/>
+                <w:vertAlign w:val="baseline"/>
+                <w:lang w:val="en"/>
+              </w:rPr>
+            </w:pPr>
+            <w:r>
+              <w:rPr>
+                <w:rFonts w:hint="default"/>
+                <w:vertAlign w:val="baseline"/>
+                <w:lang w:val="en"/>
+              </w:rPr>
+              <w:t>Thông tin đăng kí cá nhân</w:t>
+            </w:r>
+          </w:p>
+        </w:tc>
+        <w:tc>
+          <w:tcPr>
+            <w:tcW w:w="2131" w:type="dxa"/>
+            <w:vAlign w:val="top"/>
+          </w:tcPr>
+          <w:p>
+            <w:pPr>
+              <w:widowControl w:val="0"/>
+              <w:numPr>
+                <w:ilvl w:val="0"/>
+                <w:numId w:val="0"/>
+              </w:numPr>
+              <w:ind w:left="0" w:leftChars="0" w:firstLine="0" w:firstLineChars="0"/>
+              <w:jc w:val="both"/>
+              <w:rPr>
+                <w:rFonts w:hint="default"/>
+                <w:vertAlign w:val="baseline"/>
+                <w:lang w:val="en"/>
+              </w:rPr>
+            </w:pPr>
+            <w:r>
+              <w:rPr>
+                <w:rFonts w:hint="default"/>
+                <w:vertAlign w:val="baseline"/>
+                <w:lang w:val="en"/>
+              </w:rPr>
+              <w:t>Người tiêm chủng</w:t>
+            </w:r>
+          </w:p>
+        </w:tc>
+      </w:tr>
+      <w:tr>
+        <w:tblPrEx>
+          <w:tblBorders>
+            <w:top w:val="single" w:color="auto" w:sz="4" w:space="0"/>
+            <w:left w:val="single" w:color="auto" w:sz="4" w:space="0"/>
+            <w:bottom w:val="single" w:color="auto" w:sz="4" w:space="0"/>
+            <w:right w:val="single" w:color="auto" w:sz="4" w:space="0"/>
+            <w:insideH w:val="single" w:color="auto" w:sz="4" w:space="0"/>
+            <w:insideV w:val="single" w:color="auto" w:sz="4" w:space="0"/>
+          </w:tblBorders>
+          <w:tblCellMar>
+            <w:top w:w="0" w:type="dxa"/>
+            <w:left w:w="108" w:type="dxa"/>
+            <w:bottom w:w="0" w:type="dxa"/>
+            <w:right w:w="108" w:type="dxa"/>
+          </w:tblCellMar>
+        </w:tblPrEx>
+        <w:tc>
+          <w:tcPr>
+            <w:tcW w:w="2130" w:type="dxa"/>
+          </w:tcPr>
+          <w:p>
+            <w:pPr>
+              <w:widowControl w:val="0"/>
+              <w:numPr>
+                <w:ilvl w:val="0"/>
+                <w:numId w:val="0"/>
+              </w:numPr>
+              <w:jc w:val="both"/>
+              <w:rPr>
+                <w:rFonts w:hint="default"/>
+                <w:vertAlign w:val="baseline"/>
+                <w:lang w:val="en"/>
+              </w:rPr>
+            </w:pPr>
+          </w:p>
+        </w:tc>
+        <w:tc>
+          <w:tcPr>
+            <w:tcW w:w="2130" w:type="dxa"/>
+          </w:tcPr>
+          <w:p>
+            <w:pPr>
+              <w:widowControl w:val="0"/>
+              <w:numPr>
+                <w:ilvl w:val="0"/>
+                <w:numId w:val="0"/>
+              </w:numPr>
+              <w:jc w:val="both"/>
+              <w:rPr>
+                <w:rFonts w:hint="default"/>
+                <w:vertAlign w:val="baseline"/>
+                <w:lang w:val="en"/>
+              </w:rPr>
+            </w:pPr>
+            <w:r>
+              <w:rPr>
+                <w:rFonts w:hint="default"/>
+                <w:vertAlign w:val="baseline"/>
+                <w:lang w:val="en"/>
+              </w:rPr>
+              <w:t>Thông báo</w:t>
+            </w:r>
+          </w:p>
+        </w:tc>
+        <w:tc>
+          <w:tcPr>
+            <w:tcW w:w="2131" w:type="dxa"/>
+            <w:vAlign w:val="top"/>
+          </w:tcPr>
+          <w:p>
+            <w:pPr>
+              <w:widowControl w:val="0"/>
+              <w:numPr>
+                <w:ilvl w:val="0"/>
+                <w:numId w:val="0"/>
+              </w:numPr>
+              <w:ind w:left="0" w:leftChars="0" w:firstLine="0" w:firstLineChars="0"/>
+              <w:jc w:val="both"/>
+              <w:rPr>
+                <w:rFonts w:hint="default"/>
+                <w:vertAlign w:val="baseline"/>
+                <w:lang w:val="en"/>
+              </w:rPr>
+            </w:pPr>
+            <w:r>
+              <w:rPr>
+                <w:rFonts w:hint="default"/>
+                <w:vertAlign w:val="baseline"/>
+                <w:lang w:val="en"/>
+              </w:rPr>
+              <w:t>Hiển thị các thông báo từ hệ thống</w:t>
+            </w:r>
+          </w:p>
+        </w:tc>
+        <w:tc>
+          <w:tcPr>
+            <w:tcW w:w="2131" w:type="dxa"/>
+            <w:vAlign w:val="top"/>
+          </w:tcPr>
+          <w:p>
+            <w:pPr>
+              <w:widowControl w:val="0"/>
+              <w:numPr>
+                <w:ilvl w:val="0"/>
+                <w:numId w:val="0"/>
+              </w:numPr>
+              <w:ind w:left="0" w:leftChars="0" w:firstLine="0" w:firstLineChars="0"/>
+              <w:jc w:val="both"/>
+              <w:rPr>
+                <w:rFonts w:hint="default"/>
+                <w:vertAlign w:val="baseline"/>
+                <w:lang w:val="en"/>
+              </w:rPr>
+            </w:pPr>
+            <w:r>
+              <w:rPr>
+                <w:rFonts w:hint="default"/>
+                <w:vertAlign w:val="baseline"/>
+                <w:lang w:val="en"/>
+              </w:rPr>
+              <w:t>Người dùng</w:t>
+            </w:r>
+          </w:p>
+        </w:tc>
+      </w:tr>
+      <w:tr>
+        <w:tblPrEx>
+          <w:tblBorders>
+            <w:top w:val="single" w:color="auto" w:sz="4" w:space="0"/>
+            <w:left w:val="single" w:color="auto" w:sz="4" w:space="0"/>
+            <w:bottom w:val="single" w:color="auto" w:sz="4" w:space="0"/>
+            <w:right w:val="single" w:color="auto" w:sz="4" w:space="0"/>
+            <w:insideH w:val="single" w:color="auto" w:sz="4" w:space="0"/>
+            <w:insideV w:val="single" w:color="auto" w:sz="4" w:space="0"/>
+          </w:tblBorders>
+          <w:tblCellMar>
+            <w:top w:w="0" w:type="dxa"/>
+            <w:left w:w="108" w:type="dxa"/>
+            <w:bottom w:w="0" w:type="dxa"/>
+            <w:right w:w="108" w:type="dxa"/>
+          </w:tblCellMar>
+        </w:tblPrEx>
+        <w:tc>
+          <w:tcPr>
+            <w:tcW w:w="2130" w:type="dxa"/>
+          </w:tcPr>
+          <w:p>
+            <w:pPr>
+              <w:widowControl w:val="0"/>
+              <w:numPr>
+                <w:ilvl w:val="0"/>
+                <w:numId w:val="0"/>
+              </w:numPr>
+              <w:jc w:val="both"/>
+              <w:rPr>
+                <w:rFonts w:hint="default"/>
+                <w:vertAlign w:val="baseline"/>
+                <w:lang w:val="en"/>
+              </w:rPr>
+            </w:pPr>
+          </w:p>
+        </w:tc>
+        <w:tc>
+          <w:tcPr>
+            <w:tcW w:w="2130" w:type="dxa"/>
+          </w:tcPr>
+          <w:p>
+            <w:pPr>
+              <w:widowControl w:val="0"/>
+              <w:numPr>
+                <w:ilvl w:val="0"/>
+                <w:numId w:val="0"/>
+              </w:numPr>
+              <w:jc w:val="both"/>
+              <w:rPr>
+                <w:rFonts w:hint="default"/>
+                <w:vertAlign w:val="baseline"/>
+                <w:lang w:val="en"/>
+              </w:rPr>
+            </w:pPr>
+            <w:r>
+              <w:rPr>
+                <w:rFonts w:hint="default"/>
+                <w:vertAlign w:val="baseline"/>
+                <w:lang w:val="en"/>
+              </w:rPr>
+              <w:t>Đổi mật khẩu</w:t>
+            </w:r>
+          </w:p>
+        </w:tc>
+        <w:tc>
+          <w:tcPr>
+            <w:tcW w:w="2131" w:type="dxa"/>
+            <w:vAlign w:val="top"/>
+          </w:tcPr>
+          <w:p>
+            <w:pPr>
+              <w:widowControl w:val="0"/>
+              <w:numPr>
+                <w:ilvl w:val="0"/>
+                <w:numId w:val="0"/>
+              </w:numPr>
+              <w:ind w:left="0" w:leftChars="0" w:firstLine="0" w:firstLineChars="0"/>
+              <w:jc w:val="both"/>
+              <w:rPr>
+                <w:rFonts w:hint="default"/>
+                <w:vertAlign w:val="baseline"/>
+                <w:lang w:val="en"/>
+              </w:rPr>
+            </w:pPr>
+          </w:p>
+        </w:tc>
+        <w:tc>
+          <w:tcPr>
+            <w:tcW w:w="2131" w:type="dxa"/>
+            <w:vAlign w:val="top"/>
+          </w:tcPr>
+          <w:p>
+            <w:pPr>
+              <w:widowControl w:val="0"/>
+              <w:numPr>
+                <w:ilvl w:val="0"/>
+                <w:numId w:val="0"/>
+              </w:numPr>
+              <w:ind w:left="0" w:leftChars="0" w:firstLine="0" w:firstLineChars="0"/>
+              <w:jc w:val="both"/>
+              <w:rPr>
+                <w:rFonts w:hint="default"/>
+                <w:vertAlign w:val="baseline"/>
+                <w:lang w:val="en"/>
+              </w:rPr>
+            </w:pPr>
+            <w:r>
+              <w:rPr>
+                <w:rFonts w:hint="default"/>
+                <w:vertAlign w:val="baseline"/>
+                <w:lang w:val="en"/>
+              </w:rPr>
+              <w:t>Người dùng</w:t>
+            </w:r>
+          </w:p>
+        </w:tc>
+      </w:tr>
+      <w:tr>
+        <w:tblPrEx>
+          <w:tblBorders>
+            <w:top w:val="single" w:color="auto" w:sz="4" w:space="0"/>
+            <w:left w:val="single" w:color="auto" w:sz="4" w:space="0"/>
+            <w:bottom w:val="single" w:color="auto" w:sz="4" w:space="0"/>
+            <w:right w:val="single" w:color="auto" w:sz="4" w:space="0"/>
+            <w:insideH w:val="single" w:color="auto" w:sz="4" w:space="0"/>
+            <w:insideV w:val="single" w:color="auto" w:sz="4" w:space="0"/>
+          </w:tblBorders>
+        </w:tblPrEx>
+        <w:tc>
+          <w:tcPr>
+            <w:tcW w:w="2130" w:type="dxa"/>
+          </w:tcPr>
+          <w:p>
+            <w:pPr>
+              <w:widowControl w:val="0"/>
+              <w:numPr>
+                <w:ilvl w:val="0"/>
+                <w:numId w:val="0"/>
+              </w:numPr>
+              <w:jc w:val="both"/>
+              <w:rPr>
+                <w:rFonts w:hint="default"/>
+                <w:vertAlign w:val="baseline"/>
+                <w:lang w:val="en"/>
+              </w:rPr>
+            </w:pPr>
+          </w:p>
+        </w:tc>
+        <w:tc>
+          <w:tcPr>
+            <w:tcW w:w="2130" w:type="dxa"/>
+          </w:tcPr>
+          <w:p>
+            <w:pPr>
+              <w:widowControl w:val="0"/>
+              <w:numPr>
+                <w:ilvl w:val="0"/>
+                <w:numId w:val="0"/>
+              </w:numPr>
+              <w:jc w:val="both"/>
+              <w:rPr>
+                <w:rFonts w:hint="default"/>
+                <w:vertAlign w:val="baseline"/>
+                <w:lang w:val="en"/>
+              </w:rPr>
+            </w:pPr>
+            <w:r>
+              <w:rPr>
+                <w:rFonts w:hint="default"/>
+                <w:vertAlign w:val="baseline"/>
+                <w:lang w:val="en"/>
+              </w:rPr>
+              <w:t>Cấu hình sử dụng</w:t>
+            </w:r>
+          </w:p>
+        </w:tc>
+        <w:tc>
+          <w:tcPr>
+            <w:tcW w:w="2131" w:type="dxa"/>
+            <w:vAlign w:val="top"/>
+          </w:tcPr>
+          <w:p>
+            <w:pPr>
+              <w:widowControl w:val="0"/>
+              <w:numPr>
+                <w:ilvl w:val="0"/>
+                <w:numId w:val="0"/>
+              </w:numPr>
+              <w:ind w:left="0" w:leftChars="0" w:firstLine="0" w:firstLineChars="0"/>
+              <w:jc w:val="both"/>
+              <w:rPr>
+                <w:rFonts w:hint="default"/>
+                <w:vertAlign w:val="baseline"/>
+                <w:lang w:val="en"/>
+              </w:rPr>
+            </w:pPr>
+          </w:p>
+        </w:tc>
+        <w:tc>
+          <w:tcPr>
+            <w:tcW w:w="2131" w:type="dxa"/>
+            <w:vAlign w:val="top"/>
+          </w:tcPr>
+          <w:p>
+            <w:pPr>
+              <w:widowControl w:val="0"/>
+              <w:numPr>
+                <w:ilvl w:val="0"/>
+                <w:numId w:val="0"/>
+              </w:numPr>
+              <w:ind w:left="0" w:leftChars="0" w:firstLine="0" w:firstLineChars="0"/>
+              <w:jc w:val="both"/>
+              <w:rPr>
+                <w:rFonts w:hint="default"/>
+                <w:vertAlign w:val="baseline"/>
+                <w:lang w:val="en"/>
+              </w:rPr>
+            </w:pPr>
+            <w:r>
+              <w:rPr>
+                <w:rFonts w:hint="default"/>
+                <w:vertAlign w:val="baseline"/>
+                <w:lang w:val="en"/>
+              </w:rPr>
+              <w:t>Người dùng</w:t>
+            </w:r>
+          </w:p>
+        </w:tc>
+      </w:tr>
+    </w:tbl>
+    <w:p>
+      <w:pPr>
+        <w:numPr>
+          <w:ilvl w:val="0"/>
+          <w:numId w:val="0"/>
+        </w:numPr>
+        <w:ind w:leftChars="0"/>
+        <w:rPr>
+          <w:rFonts w:hint="default"/>
+          <w:lang w:val="en"/>
+        </w:rPr>
+      </w:pPr>
+    </w:p>
+    <w:p>
+      <w:pPr>
+        <w:numPr>
+          <w:ilvl w:val="0"/>
+          <w:numId w:val="1"/>
+        </w:numPr>
+        <w:ind w:left="0" w:leftChars="0" w:firstLine="0" w:firstLineChars="0"/>
+        <w:rPr>
+          <w:rFonts w:hint="default"/>
+          <w:b/>
+          <w:bCs/>
+          <w:lang w:val="en"/>
+        </w:rPr>
+      </w:pPr>
+      <w:r>
+        <w:rPr>
+          <w:rFonts w:hint="default"/>
+          <w:b/>
+          <w:bCs/>
+          <w:lang w:val="en"/>
+        </w:rPr>
         <w:t>Quản lý đăng nhập</w:t>
       </w:r>
     </w:p>
@@ -545,7 +3032,7 @@
           <w:rFonts w:hint="default"/>
           <w:lang w:val="en"/>
         </w:rPr>
-        <w:t>Phần mềm lưu mã token sau khi đăng nhập để thưc hiên các truy vấn sau.</w:t>
+        <w:t>Phần mềm lưu mã token sau khi đăng nhập để thưc hiên các truy vấn sau khi đăng nhập.</w:t>
       </w:r>
     </w:p>
     <w:p>
@@ -557,11 +3044,698 @@
         <w:ind w:leftChars="0"/>
         <w:rPr>
           <w:rFonts w:hint="default"/>
+          <w:lang w:val="en"/>
+        </w:rPr>
+      </w:pPr>
+    </w:p>
+    <w:p>
+      <w:pPr>
+        <w:numPr>
+          <w:ilvl w:val="0"/>
+          <w:numId w:val="1"/>
+        </w:numPr>
+        <w:ind w:left="0" w:leftChars="0" w:firstLine="0" w:firstLineChars="0"/>
+        <w:rPr>
+          <w:rFonts w:hint="default"/>
+          <w:b/>
+          <w:bCs/>
+          <w:lang w:val="en"/>
+        </w:rPr>
+      </w:pPr>
+      <w:r>
+        <w:rPr>
+          <w:rFonts w:hint="default"/>
+          <w:b/>
+          <w:bCs/>
+          <w:lang w:val="en"/>
+        </w:rPr>
+        <w:t>Yêu cầu giao diện phần mềm</w:t>
+      </w:r>
+    </w:p>
+    <w:p>
+      <w:pPr>
+        <w:numPr>
+          <w:ilvl w:val="0"/>
+          <w:numId w:val="0"/>
+        </w:numPr>
+        <w:ind w:leftChars="0"/>
+        <w:rPr>
+          <w:rFonts w:hint="default"/>
+          <w:b/>
+          <w:bCs/>
           <w:lang w:val="en"/>
         </w:rPr>
       </w:pPr>
       <w:bookmarkStart w:id="0" w:name="_GoBack"/>
       <w:bookmarkEnd w:id="0"/>
+    </w:p>
+    <w:p>
+      <w:pPr>
+        <w:numPr>
+          <w:ilvl w:val="0"/>
+          <w:numId w:val="3"/>
+        </w:numPr>
+        <w:rPr>
+          <w:rFonts w:hint="default"/>
+          <w:lang w:val="en"/>
+        </w:rPr>
+      </w:pPr>
+      <w:r>
+        <w:rPr>
+          <w:rFonts w:hint="default"/>
+          <w:lang w:val="en"/>
+        </w:rPr>
+        <w:t>Nhóm giao diện của người tiêm chủng</w:t>
+      </w:r>
+    </w:p>
+    <w:p>
+      <w:pPr>
+        <w:numPr>
+          <w:ilvl w:val="0"/>
+          <w:numId w:val="0"/>
+        </w:numPr>
+        <w:rPr>
+          <w:rFonts w:hint="default"/>
+          <w:lang w:val="en"/>
+        </w:rPr>
+      </w:pPr>
+    </w:p>
+    <w:p>
+      <w:pPr>
+        <w:numPr>
+          <w:ilvl w:val="0"/>
+          <w:numId w:val="0"/>
+        </w:numPr>
+        <w:rPr>
+          <w:rFonts w:hint="default"/>
+          <w:lang w:val="en"/>
+        </w:rPr>
+      </w:pPr>
+      <w:r>
+        <w:rPr>
+          <w:rFonts w:hint="default"/>
+          <w:lang w:val="en"/>
+        </w:rPr>
+        <w:t>Xem lích sử tiêm với thông tin (sắp xếp danh sách theo thời gian gần nhất):</w:t>
+      </w:r>
+    </w:p>
+    <w:p>
+      <w:pPr>
+        <w:numPr>
+          <w:ilvl w:val="0"/>
+          <w:numId w:val="0"/>
+        </w:numPr>
+        <w:rPr>
+          <w:rFonts w:hint="default"/>
+          <w:lang w:val="en"/>
+        </w:rPr>
+      </w:pPr>
+      <w:r>
+        <w:rPr>
+          <w:rFonts w:hint="default"/>
+          <w:lang w:val="en"/>
+        </w:rPr>
+        <w:t>- Lần tiêm, Ngày giờ tiêm, Loại vaccin, Số lô, Hạn sử dụng, Cơ sở y tế</w:t>
+      </w:r>
+    </w:p>
+    <w:p>
+      <w:pPr>
+        <w:numPr>
+          <w:ilvl w:val="0"/>
+          <w:numId w:val="0"/>
+        </w:numPr>
+        <w:rPr>
+          <w:rFonts w:hint="default"/>
+          <w:lang w:val="en"/>
+        </w:rPr>
+      </w:pPr>
+      <w:r>
+        <w:rPr>
+          <w:rFonts w:hint="default"/>
+          <w:lang w:val="en"/>
+        </w:rPr>
+        <w:t>- Kết quả diễn biến sau tiêm (xem mô tả trong SRS v1).</w:t>
+      </w:r>
+    </w:p>
+    <w:p>
+      <w:pPr>
+        <w:numPr>
+          <w:ilvl w:val="0"/>
+          <w:numId w:val="0"/>
+        </w:numPr>
+        <w:rPr>
+          <w:rFonts w:hint="default"/>
+          <w:lang w:val="en"/>
+        </w:rPr>
+      </w:pPr>
+      <w:r>
+        <w:rPr>
+          <w:rFonts w:hint="default"/>
+          <w:lang w:val="en"/>
+        </w:rPr>
+        <w:t xml:space="preserve">- Ứng dụng cho phép người tiêm chủng cập nhật lại thông tin của diễn biến sau tiêm </w:t>
+      </w:r>
+    </w:p>
+    <w:p>
+      <w:pPr>
+        <w:numPr>
+          <w:ilvl w:val="0"/>
+          <w:numId w:val="0"/>
+        </w:numPr>
+        <w:rPr>
+          <w:rFonts w:hint="default"/>
+          <w:lang w:val="en"/>
+        </w:rPr>
+      </w:pPr>
+    </w:p>
+    <w:p>
+      <w:pPr>
+        <w:numPr>
+          <w:ilvl w:val="0"/>
+          <w:numId w:val="0"/>
+        </w:numPr>
+        <w:rPr>
+          <w:rFonts w:hint="default"/>
+          <w:lang w:val="en"/>
+        </w:rPr>
+      </w:pPr>
+      <w:r>
+        <w:rPr>
+          <w:rFonts w:hint="default"/>
+          <w:lang w:val="en"/>
+        </w:rPr>
+        <w:t>Xem lịch hẹn tiêm với các thông tin (sắp xếp danh sách theo thời gian gần nhất)</w:t>
+      </w:r>
+    </w:p>
+    <w:p>
+      <w:pPr>
+        <w:numPr>
+          <w:ilvl w:val="0"/>
+          <w:numId w:val="0"/>
+        </w:numPr>
+        <w:rPr>
+          <w:rFonts w:hint="default"/>
+          <w:lang w:val="en"/>
+        </w:rPr>
+      </w:pPr>
+      <w:r>
+        <w:rPr>
+          <w:rFonts w:hint="default"/>
+          <w:lang w:val="en"/>
+        </w:rPr>
+        <w:t>- Mũi tiêm, Ngày giờ hẹn, Địa điểm tiêm, Loại vaccin</w:t>
+      </w:r>
+    </w:p>
+    <w:p>
+      <w:pPr>
+        <w:numPr>
+          <w:ilvl w:val="0"/>
+          <w:numId w:val="0"/>
+        </w:numPr>
+        <w:rPr>
+          <w:rFonts w:hint="default"/>
+          <w:lang w:val="en"/>
+        </w:rPr>
+      </w:pPr>
+      <w:r>
+        <w:rPr>
+          <w:rFonts w:hint="default"/>
+          <w:lang w:val="en"/>
+        </w:rPr>
+        <w:t>- Tình trạng: chưa xác nhận, đã xác nhận, hủy lịch, đã checkin; đã được tiêm, được hoãn tiêm</w:t>
+      </w:r>
+    </w:p>
+    <w:p>
+      <w:pPr>
+        <w:numPr>
+          <w:ilvl w:val="0"/>
+          <w:numId w:val="0"/>
+        </w:numPr>
+        <w:rPr>
+          <w:rFonts w:hint="default"/>
+          <w:lang w:val="en"/>
+        </w:rPr>
+      </w:pPr>
+      <w:r>
+        <w:rPr>
+          <w:rFonts w:hint="default"/>
+          <w:lang w:val="en"/>
+        </w:rPr>
+        <w:t>Cho phép người dùng xác nhận lịch hoặc hủy lịch khi ở trạng thái chưa xác nhận</w:t>
+      </w:r>
+    </w:p>
+    <w:p>
+      <w:pPr>
+        <w:numPr>
+          <w:ilvl w:val="0"/>
+          <w:numId w:val="0"/>
+        </w:numPr>
+        <w:rPr>
+          <w:rFonts w:hint="default"/>
+          <w:lang w:val="en"/>
+        </w:rPr>
+      </w:pPr>
+    </w:p>
+    <w:p>
+      <w:pPr>
+        <w:numPr>
+          <w:ilvl w:val="0"/>
+          <w:numId w:val="0"/>
+        </w:numPr>
+        <w:rPr>
+          <w:rFonts w:hint="default"/>
+          <w:lang w:val="en"/>
+        </w:rPr>
+      </w:pPr>
+      <w:r>
+        <w:rPr>
+          <w:rFonts w:hint="default"/>
+          <w:lang w:val="en"/>
+        </w:rPr>
+        <w:t>Checkin y tế khi đến điểm tiêm</w:t>
+      </w:r>
+    </w:p>
+    <w:p>
+      <w:pPr>
+        <w:numPr>
+          <w:ilvl w:val="0"/>
+          <w:numId w:val="0"/>
+        </w:numPr>
+        <w:rPr>
+          <w:rFonts w:hint="default"/>
+          <w:lang w:val="en"/>
+        </w:rPr>
+      </w:pPr>
+      <w:r>
+        <w:rPr>
+          <w:rFonts w:hint="default"/>
+          <w:lang w:val="en"/>
+        </w:rPr>
+        <w:t>- Bật cam quét mã QR của lịch tiêm chủng được in tại điểm tiêm chủng; nếu so sánh khớp với lịch của phiếu hẹn ngày checkin thì cho người dùng thực hiện checkin khai báo y tế trên ứng dụng di động</w:t>
+      </w:r>
+    </w:p>
+    <w:p>
+      <w:pPr>
+        <w:numPr>
+          <w:ilvl w:val="0"/>
+          <w:numId w:val="0"/>
+        </w:numPr>
+        <w:rPr>
+          <w:rFonts w:hint="default"/>
+          <w:lang w:val="en"/>
+        </w:rPr>
+      </w:pPr>
+      <w:r>
+        <w:rPr>
+          <w:rFonts w:hint="default"/>
+          <w:lang w:val="en"/>
+        </w:rPr>
+        <w:t xml:space="preserve">- Mẫu thông tin khai báo y tế lấy theo mô tả trong SRS v1   </w:t>
+      </w:r>
+    </w:p>
+    <w:p>
+      <w:pPr>
+        <w:numPr>
+          <w:ilvl w:val="0"/>
+          <w:numId w:val="0"/>
+        </w:numPr>
+        <w:rPr>
+          <w:rFonts w:hint="default"/>
+          <w:lang w:val="en"/>
+        </w:rPr>
+      </w:pPr>
+    </w:p>
+    <w:p>
+      <w:pPr>
+        <w:numPr>
+          <w:ilvl w:val="0"/>
+          <w:numId w:val="3"/>
+        </w:numPr>
+        <w:ind w:left="0" w:leftChars="0" w:firstLine="0" w:firstLineChars="0"/>
+        <w:rPr>
+          <w:rFonts w:hint="default"/>
+          <w:lang w:val="en"/>
+        </w:rPr>
+      </w:pPr>
+      <w:r>
+        <w:rPr>
+          <w:rFonts w:hint="default"/>
+          <w:lang w:val="en"/>
+        </w:rPr>
+        <w:t>Nhóm giao diện cho cán bộ địa bàn và y tế</w:t>
+      </w:r>
+    </w:p>
+    <w:p>
+      <w:pPr>
+        <w:numPr>
+          <w:ilvl w:val="0"/>
+          <w:numId w:val="0"/>
+        </w:numPr>
+        <w:ind w:leftChars="0"/>
+        <w:rPr>
+          <w:rFonts w:hint="default"/>
+          <w:lang w:val="en"/>
+        </w:rPr>
+      </w:pPr>
+    </w:p>
+    <w:p>
+      <w:pPr>
+        <w:numPr>
+          <w:ilvl w:val="0"/>
+          <w:numId w:val="0"/>
+        </w:numPr>
+        <w:ind w:leftChars="0"/>
+        <w:rPr>
+          <w:rFonts w:hint="default"/>
+          <w:lang w:val="en"/>
+        </w:rPr>
+      </w:pPr>
+      <w:r>
+        <w:rPr>
+          <w:rFonts w:hint="default"/>
+          <w:lang w:val="en"/>
+        </w:rPr>
+        <w:t>Danh sách đăng kí mới</w:t>
+      </w:r>
+    </w:p>
+    <w:p>
+      <w:pPr>
+        <w:numPr>
+          <w:ilvl w:val="0"/>
+          <w:numId w:val="0"/>
+        </w:numPr>
+        <w:ind w:leftChars="0"/>
+        <w:rPr>
+          <w:rFonts w:hint="default"/>
+          <w:lang w:val="en"/>
+        </w:rPr>
+      </w:pPr>
+      <w:r>
+        <w:rPr>
+          <w:rFonts w:hint="default"/>
+          <w:lang w:val="en"/>
+        </w:rPr>
+        <w:t>- Hiển thị các thông tin cơ bản: tên, ngày sinh, giới tính, số cmt, nhóm đối tượng, địa chỉ, ngày đăng kí.</w:t>
+      </w:r>
+    </w:p>
+    <w:p>
+      <w:pPr>
+        <w:numPr>
+          <w:ilvl w:val="0"/>
+          <w:numId w:val="0"/>
+        </w:numPr>
+        <w:ind w:leftChars="0"/>
+        <w:rPr>
+          <w:rFonts w:hint="default"/>
+          <w:lang w:val="en"/>
+        </w:rPr>
+      </w:pPr>
+      <w:r>
+        <w:rPr>
+          <w:rFonts w:hint="default"/>
+          <w:lang w:val="en"/>
+        </w:rPr>
+        <w:t>- Kiểm tra trùng lặp, highligh người bị check trùng lặp và có giải thích rõ lí do khi di chuyển chuột vào đối tượng highlight</w:t>
+      </w:r>
+    </w:p>
+    <w:p>
+      <w:pPr>
+        <w:numPr>
+          <w:ilvl w:val="0"/>
+          <w:numId w:val="0"/>
+        </w:numPr>
+        <w:ind w:leftChars="0"/>
+        <w:rPr>
+          <w:rFonts w:hint="default"/>
+          <w:lang w:val="en"/>
+        </w:rPr>
+      </w:pPr>
+      <w:r>
+        <w:rPr>
+          <w:rFonts w:hint="default"/>
+          <w:lang w:val="en"/>
+        </w:rPr>
+        <w:t>- Cho phép lựa chọn nhanh tất cả các đối tượng không bị trùng lặp để chuyển sang danh sách chính thức</w:t>
+      </w:r>
+    </w:p>
+    <w:p>
+      <w:pPr>
+        <w:numPr>
+          <w:ilvl w:val="0"/>
+          <w:numId w:val="0"/>
+        </w:numPr>
+        <w:ind w:leftChars="0"/>
+        <w:rPr>
+          <w:rFonts w:hint="default"/>
+          <w:lang w:val="en"/>
+        </w:rPr>
+      </w:pPr>
+    </w:p>
+    <w:p>
+      <w:pPr>
+        <w:numPr>
+          <w:ilvl w:val="0"/>
+          <w:numId w:val="0"/>
+        </w:numPr>
+        <w:ind w:leftChars="0"/>
+        <w:rPr>
+          <w:rFonts w:hint="default"/>
+          <w:lang w:val="en"/>
+        </w:rPr>
+      </w:pPr>
+      <w:r>
+        <w:rPr>
+          <w:rFonts w:hint="default"/>
+          <w:lang w:val="en"/>
+        </w:rPr>
+        <w:t>Danh sách tiêm chủng chính thức</w:t>
+      </w:r>
+    </w:p>
+    <w:p>
+      <w:pPr>
+        <w:numPr>
+          <w:ilvl w:val="0"/>
+          <w:numId w:val="0"/>
+        </w:numPr>
+        <w:ind w:leftChars="0"/>
+        <w:rPr>
+          <w:rFonts w:hint="default"/>
+          <w:lang w:val="en"/>
+        </w:rPr>
+      </w:pPr>
+      <w:r>
+        <w:rPr>
+          <w:rFonts w:hint="default"/>
+          <w:lang w:val="en"/>
+        </w:rPr>
+        <w:t>- Hiển thị các thông tin cơ bản: tên, ngày sinh, giới tính, số cmt, nhóm đối tượng, địa chỉ, ngày tiêm mũi 1, ngày tiêm mũi 2.</w:t>
+      </w:r>
+    </w:p>
+    <w:p>
+      <w:pPr>
+        <w:numPr>
+          <w:ilvl w:val="0"/>
+          <w:numId w:val="0"/>
+        </w:numPr>
+        <w:ind w:leftChars="0"/>
+        <w:rPr>
+          <w:rFonts w:hint="default"/>
+          <w:lang w:val="en"/>
+        </w:rPr>
+      </w:pPr>
+      <w:r>
+        <w:rPr>
+          <w:rFonts w:hint="default"/>
+          <w:lang w:val="en"/>
+        </w:rPr>
+        <w:t>- Cho phép lọc theo các tiêu chí chưa tiêm, đã tiêm mũi 1, mũi 2</w:t>
+      </w:r>
+    </w:p>
+    <w:p>
+      <w:pPr>
+        <w:numPr>
+          <w:ilvl w:val="0"/>
+          <w:numId w:val="0"/>
+        </w:numPr>
+        <w:ind w:leftChars="0"/>
+        <w:rPr>
+          <w:rFonts w:hint="default"/>
+          <w:lang w:val="en"/>
+        </w:rPr>
+      </w:pPr>
+    </w:p>
+    <w:p>
+      <w:pPr>
+        <w:numPr>
+          <w:ilvl w:val="0"/>
+          <w:numId w:val="0"/>
+        </w:numPr>
+        <w:ind w:leftChars="0"/>
+        <w:rPr>
+          <w:rFonts w:hint="default"/>
+          <w:lang w:val="en"/>
+        </w:rPr>
+      </w:pPr>
+      <w:r>
+        <w:rPr>
+          <w:rFonts w:hint="default"/>
+          <w:lang w:val="en"/>
+        </w:rPr>
+        <w:t>Danh sách gọi tiêm</w:t>
+      </w:r>
+    </w:p>
+    <w:p>
+      <w:pPr>
+        <w:numPr>
+          <w:ilvl w:val="0"/>
+          <w:numId w:val="0"/>
+        </w:numPr>
+        <w:ind w:leftChars="0"/>
+        <w:rPr>
+          <w:rFonts w:hint="default"/>
+          <w:lang w:val="en"/>
+        </w:rPr>
+      </w:pPr>
+      <w:r>
+        <w:rPr>
+          <w:rFonts w:hint="default"/>
+          <w:lang w:val="en"/>
+        </w:rPr>
+        <w:t>- Phải lựa chọn lịch tiêm để hiển thị danh sách</w:t>
+      </w:r>
+    </w:p>
+    <w:p>
+      <w:pPr>
+        <w:numPr>
+          <w:ilvl w:val="0"/>
+          <w:numId w:val="0"/>
+        </w:numPr>
+        <w:ind w:leftChars="0"/>
+        <w:rPr>
+          <w:rFonts w:hint="default"/>
+          <w:lang w:val="en"/>
+        </w:rPr>
+      </w:pPr>
+      <w:r>
+        <w:rPr>
+          <w:rFonts w:hint="default"/>
+          <w:lang w:val="en"/>
+        </w:rPr>
+        <w:t>- Hiển thị thông tin: tên, ngày sinh, số CMTCCD, địa chỉ, mũi tiêm, ca tiêm (ngày, giờ hẹn), tình trạng xác nhận (sẽ đến, không đến, chưa đến, gọi tiêm)</w:t>
+      </w:r>
+    </w:p>
+    <w:p>
+      <w:pPr>
+        <w:numPr>
+          <w:ilvl w:val="0"/>
+          <w:numId w:val="0"/>
+        </w:numPr>
+        <w:ind w:leftChars="0"/>
+        <w:rPr>
+          <w:rFonts w:hint="default"/>
+          <w:lang w:val="en"/>
+        </w:rPr>
+      </w:pPr>
+      <w:r>
+        <w:rPr>
+          <w:rFonts w:hint="default"/>
+          <w:lang w:val="en"/>
+        </w:rPr>
+        <w:t xml:space="preserve">- Cho phép thực hiện xác nhận với mỗi lịch hẹn  </w:t>
+      </w:r>
+    </w:p>
+    <w:p>
+      <w:pPr>
+        <w:numPr>
+          <w:ilvl w:val="0"/>
+          <w:numId w:val="0"/>
+        </w:numPr>
+        <w:ind w:leftChars="0"/>
+        <w:rPr>
+          <w:rFonts w:hint="default"/>
+          <w:lang w:val="en"/>
+        </w:rPr>
+      </w:pPr>
+      <w:r>
+        <w:rPr>
+          <w:rFonts w:hint="default"/>
+          <w:lang w:val="en"/>
+        </w:rPr>
+        <w:t>- Checkin người đến tiêm</w:t>
+      </w:r>
+    </w:p>
+    <w:p>
+      <w:pPr>
+        <w:numPr>
+          <w:ilvl w:val="0"/>
+          <w:numId w:val="0"/>
+        </w:numPr>
+        <w:ind w:leftChars="0"/>
+        <w:rPr>
+          <w:rFonts w:hint="default"/>
+          <w:lang w:val="en"/>
+        </w:rPr>
+      </w:pPr>
+      <w:r>
+        <w:rPr>
+          <w:rFonts w:hint="default"/>
+          <w:lang w:val="en"/>
+        </w:rPr>
+        <w:t>- Nhập kết quả tiêm</w:t>
+      </w:r>
+    </w:p>
+    <w:p>
+      <w:pPr>
+        <w:numPr>
+          <w:ilvl w:val="0"/>
+          <w:numId w:val="0"/>
+        </w:numPr>
+        <w:ind w:leftChars="0"/>
+        <w:rPr>
+          <w:rFonts w:hint="default"/>
+          <w:lang w:val="en"/>
+        </w:rPr>
+      </w:pPr>
+      <w:r>
+        <w:rPr>
+          <w:rFonts w:hint="default"/>
+          <w:lang w:val="en"/>
+        </w:rPr>
+        <w:t>- Lọc danh sách gọi tiêm theo các trạng thái xác nhận</w:t>
+      </w:r>
+    </w:p>
+    <w:p>
+      <w:pPr>
+        <w:numPr>
+          <w:ilvl w:val="0"/>
+          <w:numId w:val="0"/>
+        </w:numPr>
+        <w:ind w:leftChars="0"/>
+        <w:rPr>
+          <w:rFonts w:hint="default"/>
+          <w:lang w:val="en"/>
+        </w:rPr>
+      </w:pPr>
+      <w:r>
+        <w:rPr>
+          <w:rFonts w:hint="default"/>
+          <w:lang w:val="en"/>
+        </w:rPr>
+        <w:t>- Tìm nhanh theo tên trong danh sách</w:t>
+      </w:r>
+    </w:p>
+    <w:p>
+      <w:pPr>
+        <w:numPr>
+          <w:ilvl w:val="0"/>
+          <w:numId w:val="0"/>
+        </w:numPr>
+        <w:ind w:leftChars="0"/>
+        <w:rPr>
+          <w:rFonts w:hint="default"/>
+          <w:lang w:val="en"/>
+        </w:rPr>
+      </w:pPr>
     </w:p>
     <w:sectPr>
       <w:pgSz w:w="11906" w:h="16838"/>
@@ -599,11 +3773,26 @@
       <w:lvlJc w:val="left"/>
     </w:lvl>
   </w:abstractNum>
+  <w:abstractNum w:abstractNumId="2">
+    <w:nsid w:val="7FBAA0DD"/>
+    <w:multiLevelType w:val="singleLevel"/>
+    <w:tmpl w:val="7FBAA0DD"/>
+    <w:lvl w:ilvl="0" w:tentative="0">
+      <w:start w:val="1"/>
+      <w:numFmt w:val="decimal"/>
+      <w:suff w:val="space"/>
+      <w:lvlText w:val="%1."/>
+      <w:lvlJc w:val="left"/>
+    </w:lvl>
+  </w:abstractNum>
   <w:num w:numId="1">
     <w:abstractNumId w:val="1"/>
   </w:num>
   <w:num w:numId="2">
     <w:abstractNumId w:val="0"/>
+  </w:num>
+  <w:num w:numId="3">
+    <w:abstractNumId w:val="2"/>
   </w:num>
 </w:numbering>
 </file>

</xml_diff>